<commit_message>
iniciada elaboracao de Dicionario da EAP
</commit_message>
<xml_diff>
--- a/Planejando/2-gestao_de_escopo/Dicionario_da_EAP_DO_PPPGC.docx
+++ b/Planejando/2-gestao_de_escopo/Dicionario_da_EAP_DO_PPPGC.docx
@@ -2,6 +2,7 @@
 <file path=word/document.xml><?xml version="1.0" encoding="utf-8"?>
 <w:document xmlns:ve="http://schemas.openxmlformats.org/markup-compatibility/2006" xmlns:o="urn:schemas-microsoft-com:office:office" xmlns:r="http://schemas.openxmlformats.org/officeDocument/2006/relationships" xmlns:m="http://schemas.openxmlformats.org/officeDocument/2006/math" xmlns:v="urn:schemas-microsoft-com:vml" xmlns:wp="http://schemas.openxmlformats.org/drawingml/2006/wordprocessingDrawing" xmlns:w10="urn:schemas-microsoft-com:office:word" xmlns:w="http://schemas.openxmlformats.org/wordprocessingml/2006/main" xmlns:wne="http://schemas.microsoft.com/office/word/2006/wordml">
   <w:body>
+    <w:p/>
     <w:p>
       <w:r>
         <w:rPr>
@@ -26,7 +27,7 @@
                     </pic:cNvPicPr>
                   </pic:nvPicPr>
                   <pic:blipFill>
-                    <a:blip r:embed="rId4" cstate="print"/>
+                    <a:blip r:embed="rId5" cstate="print"/>
                     <a:srcRect/>
                     <a:stretch>
                       <a:fillRect/>
@@ -55,6 +56,237 @@
         </w:drawing>
       </w:r>
     </w:p>
+    <w:p>
+      <w:pPr>
+        <w:rPr>
+          <w:b/>
+        </w:rPr>
+      </w:pPr>
+      <w:r>
+        <w:rPr>
+          <w:b/>
+        </w:rPr>
+        <w:lastRenderedPageBreak/>
+        <w:t xml:space="preserve">O </w:t>
+      </w:r>
+      <w:r>
+        <w:rPr>
+          <w:b/>
+        </w:rPr>
+        <w:t>PPPG</w:t>
+      </w:r>
+      <w:r>
+        <w:rPr>
+          <w:b/>
+        </w:rPr>
+        <w:t xml:space="preserve">C </w:t>
+      </w:r>
+      <w:r>
+        <w:rPr>
+          <w:b/>
+        </w:rPr>
+        <w:t>Planejamento do Programa de Governança Corporativa</w:t>
+      </w:r>
+      <w:r>
+        <w:rPr>
+          <w:b/>
+        </w:rPr>
+        <w:t xml:space="preserve"> do IFPI</w:t>
+      </w:r>
+      <w:r>
+        <w:rPr>
+          <w:b/>
+        </w:rPr>
+        <w:t xml:space="preserve"> é composto por </w:t>
+      </w:r>
+    </w:p>
+    <w:p>
+      <w:pPr>
+        <w:pStyle w:val="PargrafodaLista"/>
+        <w:numPr>
+          <w:ilvl w:val="0"/>
+          <w:numId w:val="1"/>
+        </w:numPr>
+        <w:rPr>
+          <w:b/>
+        </w:rPr>
+      </w:pPr>
+      <w:r>
+        <w:rPr>
+          <w:b/>
+        </w:rPr>
+        <w:t xml:space="preserve">PACOTE 1: </w:t>
+      </w:r>
+      <w:r>
+        <w:rPr>
+          <w:b/>
+        </w:rPr>
+        <w:t>PLANO DE CONSCIENTIZAÇÃO</w:t>
+      </w:r>
+      <w:r>
+        <w:rPr>
+          <w:b/>
+        </w:rPr>
+        <w:t xml:space="preserve"> </w:t>
+      </w:r>
+    </w:p>
+    <w:p>
+      <w:pPr>
+        <w:pStyle w:val="PargrafodaLista"/>
+        <w:numPr>
+          <w:ilvl w:val="0"/>
+          <w:numId w:val="1"/>
+        </w:numPr>
+        <w:rPr>
+          <w:b/>
+        </w:rPr>
+      </w:pPr>
+      <w:r>
+        <w:rPr>
+          <w:b/>
+        </w:rPr>
+        <w:t xml:space="preserve">PACOTE 2: </w:t>
+      </w:r>
+      <w:r>
+        <w:rPr>
+          <w:b/>
+        </w:rPr>
+        <w:t>PLANO DE COACHING</w:t>
+      </w:r>
+    </w:p>
+    <w:p>
+      <w:pPr>
+        <w:pStyle w:val="PargrafodaLista"/>
+        <w:numPr>
+          <w:ilvl w:val="0"/>
+          <w:numId w:val="1"/>
+        </w:numPr>
+        <w:rPr>
+          <w:b/>
+        </w:rPr>
+      </w:pPr>
+      <w:r>
+        <w:rPr>
+          <w:b/>
+        </w:rPr>
+        <w:t>PACOTE 3: PLANO TRABALHO COLABORATIVO</w:t>
+      </w:r>
+    </w:p>
+    <w:p>
+      <w:pPr>
+        <w:pStyle w:val="PargrafodaLista"/>
+        <w:numPr>
+          <w:ilvl w:val="0"/>
+          <w:numId w:val="1"/>
+        </w:numPr>
+        <w:rPr>
+          <w:b/>
+        </w:rPr>
+      </w:pPr>
+      <w:r>
+        <w:rPr>
+          <w:b/>
+        </w:rPr>
+        <w:t>PACOTE 4: PLANO DE IMPLANTACAO DE METODOLOGIA DE GESTÃO DE PROJETOS</w:t>
+      </w:r>
+    </w:p>
+    <w:p>
+      <w:pPr>
+        <w:pStyle w:val="PargrafodaLista"/>
+        <w:numPr>
+          <w:ilvl w:val="0"/>
+          <w:numId w:val="1"/>
+        </w:numPr>
+        <w:rPr>
+          <w:b/>
+        </w:rPr>
+      </w:pPr>
+      <w:r>
+        <w:rPr>
+          <w:b/>
+        </w:rPr>
+        <w:t>PACOTE 5: PLANO DE IMPLANTAÇÃO DE SOFTWARE</w:t>
+      </w:r>
+      <w:r>
+        <w:rPr>
+          <w:b/>
+        </w:rPr>
+        <w:t xml:space="preserve"> DA METODOLOGIA DE PROJETOS ADOTADA</w:t>
+      </w:r>
+    </w:p>
+    <w:p>
+      <w:pPr>
+        <w:pStyle w:val="PargrafodaLista"/>
+        <w:numPr>
+          <w:ilvl w:val="0"/>
+          <w:numId w:val="1"/>
+        </w:numPr>
+        <w:rPr>
+          <w:b/>
+        </w:rPr>
+      </w:pPr>
+      <w:r>
+        <w:rPr>
+          <w:b/>
+        </w:rPr>
+        <w:t>PA</w:t>
+      </w:r>
+      <w:r>
+        <w:rPr>
+          <w:b/>
+        </w:rPr>
+        <w:t>COTE 6: PLANO DE IMPLANTAÇÃO DE PROCESSO DE PROCESSOS DE CONTRATAÇÃO</w:t>
+      </w:r>
+    </w:p>
+    <w:p>
+      <w:pPr>
+        <w:pStyle w:val="PargrafodaLista"/>
+        <w:numPr>
+          <w:ilvl w:val="0"/>
+          <w:numId w:val="1"/>
+        </w:numPr>
+        <w:rPr>
+          <w:b/>
+        </w:rPr>
+      </w:pPr>
+      <w:r>
+        <w:rPr>
+          <w:b/>
+        </w:rPr>
+        <w:t>PACOTE 7: PEI</w:t>
+      </w:r>
+    </w:p>
+    <w:p>
+      <w:pPr>
+        <w:pStyle w:val="PargrafodaLista"/>
+        <w:numPr>
+          <w:ilvl w:val="0"/>
+          <w:numId w:val="1"/>
+        </w:numPr>
+        <w:rPr>
+          <w:b/>
+        </w:rPr>
+      </w:pPr>
+      <w:r>
+        <w:rPr>
+          <w:b/>
+        </w:rPr>
+        <w:t>PACOTE 8: PDTI</w:t>
+      </w:r>
+    </w:p>
+    <w:p>
+      <w:pPr>
+        <w:rPr>
+          <w:b/>
+        </w:rPr>
+      </w:pPr>
+    </w:p>
+    <w:p>
+      <w:r>
+        <w:br w:type="page"/>
+      </w:r>
+    </w:p>
+    <w:p/>
     <w:sectPr>
       <w:pgSz w:w="16838" w:h="11906" w:orient="landscape"/>
       <w:pgMar w:top="1701" w:right="1417" w:bottom="1701" w:left="1417" w:header="708" w:footer="708" w:gutter="0"/>
@@ -63,6 +295,100 @@
     </w:sectPr>
   </w:body>
 </w:document>
+</file>
+
+<file path=word/numbering.xml><?xml version="1.0" encoding="utf-8"?>
+<w:numbering xmlns:ve="http://schemas.openxmlformats.org/markup-compatibility/2006" xmlns:o="urn:schemas-microsoft-com:office:office" xmlns:r="http://schemas.openxmlformats.org/officeDocument/2006/relationships" xmlns:m="http://schemas.openxmlformats.org/officeDocument/2006/math" xmlns:v="urn:schemas-microsoft-com:vml" xmlns:wp="http://schemas.openxmlformats.org/drawingml/2006/wordprocessingDrawing" xmlns:w10="urn:schemas-microsoft-com:office:word" xmlns:w="http://schemas.openxmlformats.org/wordprocessingml/2006/main" xmlns:wne="http://schemas.microsoft.com/office/word/2006/wordml">
+  <w:abstractNum w:abstractNumId="0">
+    <w:nsid w:val="51B9775F"/>
+    <w:multiLevelType w:val="hybridMultilevel"/>
+    <w:tmpl w:val="92AA01A2"/>
+    <w:lvl w:ilvl="0" w:tplc="0416000F">
+      <w:start w:val="1"/>
+      <w:numFmt w:val="decimal"/>
+      <w:lvlText w:val="%1."/>
+      <w:lvlJc w:val="left"/>
+      <w:pPr>
+        <w:ind w:left="720" w:hanging="360"/>
+      </w:pPr>
+    </w:lvl>
+    <w:lvl w:ilvl="1" w:tplc="04160019" w:tentative="1">
+      <w:start w:val="1"/>
+      <w:numFmt w:val="lowerLetter"/>
+      <w:lvlText w:val="%2."/>
+      <w:lvlJc w:val="left"/>
+      <w:pPr>
+        <w:ind w:left="1440" w:hanging="360"/>
+      </w:pPr>
+    </w:lvl>
+    <w:lvl w:ilvl="2" w:tplc="0416001B" w:tentative="1">
+      <w:start w:val="1"/>
+      <w:numFmt w:val="lowerRoman"/>
+      <w:lvlText w:val="%3."/>
+      <w:lvlJc w:val="right"/>
+      <w:pPr>
+        <w:ind w:left="2160" w:hanging="180"/>
+      </w:pPr>
+    </w:lvl>
+    <w:lvl w:ilvl="3" w:tplc="0416000F" w:tentative="1">
+      <w:start w:val="1"/>
+      <w:numFmt w:val="decimal"/>
+      <w:lvlText w:val="%4."/>
+      <w:lvlJc w:val="left"/>
+      <w:pPr>
+        <w:ind w:left="2880" w:hanging="360"/>
+      </w:pPr>
+    </w:lvl>
+    <w:lvl w:ilvl="4" w:tplc="04160019" w:tentative="1">
+      <w:start w:val="1"/>
+      <w:numFmt w:val="lowerLetter"/>
+      <w:lvlText w:val="%5."/>
+      <w:lvlJc w:val="left"/>
+      <w:pPr>
+        <w:ind w:left="3600" w:hanging="360"/>
+      </w:pPr>
+    </w:lvl>
+    <w:lvl w:ilvl="5" w:tplc="0416001B" w:tentative="1">
+      <w:start w:val="1"/>
+      <w:numFmt w:val="lowerRoman"/>
+      <w:lvlText w:val="%6."/>
+      <w:lvlJc w:val="right"/>
+      <w:pPr>
+        <w:ind w:left="4320" w:hanging="180"/>
+      </w:pPr>
+    </w:lvl>
+    <w:lvl w:ilvl="6" w:tplc="0416000F" w:tentative="1">
+      <w:start w:val="1"/>
+      <w:numFmt w:val="decimal"/>
+      <w:lvlText w:val="%7."/>
+      <w:lvlJc w:val="left"/>
+      <w:pPr>
+        <w:ind w:left="5040" w:hanging="360"/>
+      </w:pPr>
+    </w:lvl>
+    <w:lvl w:ilvl="7" w:tplc="04160019" w:tentative="1">
+      <w:start w:val="1"/>
+      <w:numFmt w:val="lowerLetter"/>
+      <w:lvlText w:val="%8."/>
+      <w:lvlJc w:val="left"/>
+      <w:pPr>
+        <w:ind w:left="5760" w:hanging="360"/>
+      </w:pPr>
+    </w:lvl>
+    <w:lvl w:ilvl="8" w:tplc="0416001B" w:tentative="1">
+      <w:start w:val="1"/>
+      <w:numFmt w:val="lowerRoman"/>
+      <w:lvlText w:val="%9."/>
+      <w:lvlJc w:val="right"/>
+      <w:pPr>
+        <w:ind w:left="6480" w:hanging="180"/>
+      </w:pPr>
+    </w:lvl>
+  </w:abstractNum>
+  <w:num w:numId="1">
+    <w:abstractNumId w:val="0"/>
+  </w:num>
+</w:numbering>
 </file>
 
 <file path=word/styles.xml><?xml version="1.0" encoding="utf-8"?>
@@ -284,6 +610,17 @@
       <w:szCs w:val="16"/>
     </w:rPr>
   </w:style>
+  <w:style w:type="paragraph" w:styleId="PargrafodaLista">
+    <w:name w:val="List Paragraph"/>
+    <w:basedOn w:val="Normal"/>
+    <w:uiPriority w:val="34"/>
+    <w:qFormat/>
+    <w:rsid w:val="00CB7DBA"/>
+    <w:pPr>
+      <w:ind w:left="720"/>
+      <w:contextualSpacing/>
+    </w:pPr>
+  </w:style>
 </w:styles>
 </file>
 

</xml_diff>

<commit_message>
iniciado trabalho plano de coaching
</commit_message>
<xml_diff>
--- a/Planejando/2-gestao_de_escopo/Dicionario_da_EAP_DO_PPPGC.docx
+++ b/Planejando/2-gestao_de_escopo/Dicionario_da_EAP_DO_PPPGC.docx
@@ -5,14 +5,195 @@
     <w:p>
       <w:r>
         <w:rPr>
+          <w:rStyle w:val="Refdecomentrio"/>
+        </w:rPr>
+        <w:commentReference w:id="0"/>
+      </w:r>
+    </w:p>
+    <w:tbl>
+      <w:tblPr>
+        <w:tblStyle w:val="Tabelacomgrade"/>
+        <w:tblW w:w="0" w:type="auto"/>
+        <w:tblLook w:val="04A0"/>
+      </w:tblPr>
+      <w:tblGrid>
+        <w:gridCol w:w="1668"/>
+        <w:gridCol w:w="10206"/>
+        <w:gridCol w:w="2270"/>
+      </w:tblGrid>
+      <w:tr>
+        <w:tc>
+          <w:tcPr>
+            <w:tcW w:w="14144" w:type="dxa"/>
+            <w:gridSpan w:val="3"/>
+            <w:shd w:val="clear" w:color="auto" w:fill="92D050"/>
+          </w:tcPr>
+          <w:p>
+            <w:pPr>
+              <w:pStyle w:val="Cabealho"/>
+              <w:jc w:val="center"/>
+            </w:pPr>
+            <w:r>
+              <w:rPr>
+                <w:b/>
+              </w:rPr>
+              <w:t>PPPGC PLANEJAMENTO DO PROGRAMA DE GOVERNANÇA CORPORATIVA DO IFPI</w:t>
+            </w:r>
+          </w:p>
+        </w:tc>
+      </w:tr>
+      <w:tr>
+        <w:tc>
+          <w:tcPr>
+            <w:tcW w:w="14144" w:type="dxa"/>
+            <w:gridSpan w:val="3"/>
+          </w:tcPr>
+          <w:p>
+            <w:pPr>
+              <w:pStyle w:val="Cabealho"/>
+              <w:tabs>
+                <w:tab w:val="clear" w:pos="4252"/>
+                <w:tab w:val="clear" w:pos="8504"/>
+                <w:tab w:val="left" w:pos="5643"/>
+              </w:tabs>
+              <w:jc w:val="center"/>
+              <w:rPr>
+                <w:b/>
+              </w:rPr>
+            </w:pPr>
+            <w:r>
+              <w:rPr>
+                <w:b/>
+              </w:rPr>
+              <w:t>DICIONARIO DA EAP</w:t>
+            </w:r>
+          </w:p>
+          <w:p>
+            <w:pPr>
+              <w:pStyle w:val="Cabealho"/>
+              <w:tabs>
+                <w:tab w:val="clear" w:pos="4252"/>
+                <w:tab w:val="clear" w:pos="8504"/>
+                <w:tab w:val="left" w:pos="5643"/>
+              </w:tabs>
+              <w:jc w:val="center"/>
+            </w:pPr>
+            <w:r>
+              <w:rPr>
+                <w:b/>
+              </w:rPr>
+              <w:t>EAP HIERÁRQUICA</w:t>
+            </w:r>
+          </w:p>
+        </w:tc>
+      </w:tr>
+      <w:tr>
+        <w:tc>
+          <w:tcPr>
+            <w:tcW w:w="1668" w:type="dxa"/>
+          </w:tcPr>
+          <w:p>
+            <w:pPr>
+              <w:pStyle w:val="Cabealho"/>
+            </w:pPr>
+            <w:r>
+              <w:t>Preparado por:</w:t>
+            </w:r>
+          </w:p>
+        </w:tc>
+        <w:tc>
+          <w:tcPr>
+            <w:tcW w:w="10206" w:type="dxa"/>
+          </w:tcPr>
+          <w:p>
+            <w:pPr>
+              <w:pStyle w:val="Cabealho"/>
+            </w:pPr>
+            <w:r>
+              <w:t>Sebastião Vinícius Araújo de Moura</w:t>
+            </w:r>
+          </w:p>
+        </w:tc>
+        <w:tc>
+          <w:tcPr>
+            <w:tcW w:w="2270" w:type="dxa"/>
+          </w:tcPr>
+          <w:p>
+            <w:pPr>
+              <w:pStyle w:val="Cabealho"/>
+            </w:pPr>
+            <w:r>
+              <w:t>Versão 0.1</w:t>
+            </w:r>
+          </w:p>
+        </w:tc>
+      </w:tr>
+      <w:tr>
+        <w:tc>
+          <w:tcPr>
+            <w:tcW w:w="1668" w:type="dxa"/>
+          </w:tcPr>
+          <w:p>
+            <w:pPr>
+              <w:pStyle w:val="Cabealho"/>
+            </w:pPr>
+            <w:r>
+              <w:t>Aprovado por:</w:t>
+            </w:r>
+          </w:p>
+        </w:tc>
+        <w:tc>
+          <w:tcPr>
+            <w:tcW w:w="10206" w:type="dxa"/>
+          </w:tcPr>
+          <w:p>
+            <w:pPr>
+              <w:pStyle w:val="Cabealho"/>
+            </w:pPr>
+            <w:r>
+              <w:t xml:space="preserve">Henrique Flávio de Melo </w:t>
+            </w:r>
+            <w:proofErr w:type="gramStart"/>
+            <w:r>
+              <w:t>Rego</w:t>
+            </w:r>
+            <w:proofErr w:type="gramEnd"/>
+            <w:r>
+              <w:t xml:space="preserve"> de Barros</w:t>
+            </w:r>
+          </w:p>
+        </w:tc>
+        <w:tc>
+          <w:tcPr>
+            <w:tcW w:w="2270" w:type="dxa"/>
+          </w:tcPr>
+          <w:p>
+            <w:pPr>
+              <w:pStyle w:val="Cabealho"/>
+            </w:pPr>
+            <w:r>
+              <w:t>13/09/2012</w:t>
+            </w:r>
+          </w:p>
+        </w:tc>
+      </w:tr>
+    </w:tbl>
+    <w:p/>
+    <w:p/>
+    <w:p>
+      <w:pPr>
+        <w:jc w:val="center"/>
+      </w:pPr>
+      <w:r>
+        <w:rPr>
           <w:noProof/>
           <w:lang w:eastAsia="pt-BR"/>
         </w:rPr>
         <w:drawing>
           <wp:inline distT="0" distB="0" distL="0" distR="0">
-            <wp:extent cx="8888730" cy="4880610"/>
-            <wp:effectExtent l="19050" t="0" r="7620" b="0"/>
-            <wp:docPr id="2" name="Imagem 1"/>
+            <wp:extent cx="6613134" cy="3458568"/>
+            <wp:effectExtent l="19050" t="0" r="0" b="0"/>
+            <wp:docPr id="8" name="Imagem 8" descr="C:\Users\lorena\Pictures\Governanca Corporativa\PPPGC.png"/>
             <wp:cNvGraphicFramePr>
               <a:graphicFrameLocks xmlns:a="http://schemas.openxmlformats.org/drawingml/2006/main" noChangeAspect="1"/>
             </wp:cNvGraphicFramePr>
@@ -20,13 +201,13 @@
               <a:graphicData uri="http://schemas.openxmlformats.org/drawingml/2006/picture">
                 <pic:pic xmlns:pic="http://schemas.openxmlformats.org/drawingml/2006/picture">
                   <pic:nvPicPr>
-                    <pic:cNvPr id="0" name="Picture 1"/>
+                    <pic:cNvPr id="0" name="Picture 8" descr="C:\Users\lorena\Pictures\Governanca Corporativa\PPPGC.png"/>
                     <pic:cNvPicPr>
                       <a:picLocks noChangeAspect="1" noChangeArrowheads="1"/>
                     </pic:cNvPicPr>
                   </pic:nvPicPr>
                   <pic:blipFill>
-                    <a:blip r:embed="rId7" cstate="print"/>
+                    <a:blip r:embed="rId8" cstate="print"/>
                     <a:srcRect/>
                     <a:stretch>
                       <a:fillRect/>
@@ -35,7 +216,7 @@
                   <pic:spPr bwMode="auto">
                     <a:xfrm>
                       <a:off x="0" y="0"/>
-                      <a:ext cx="8888730" cy="4880610"/>
+                      <a:ext cx="6616334" cy="3460241"/>
                     </a:xfrm>
                     <a:prstGeom prst="rect">
                       <a:avLst/>
@@ -55,260 +236,6 @@
         </w:drawing>
       </w:r>
     </w:p>
-    <w:p>
-      <w:pPr>
-        <w:rPr>
-          <w:b/>
-        </w:rPr>
-      </w:pPr>
-    </w:p>
-    <w:p>
-      <w:pPr>
-        <w:rPr>
-          <w:b/>
-        </w:rPr>
-      </w:pPr>
-      <w:r>
-        <w:rPr>
-          <w:b/>
-        </w:rPr>
-        <w:lastRenderedPageBreak/>
-        <w:t xml:space="preserve">O </w:t>
-      </w:r>
-      <w:r>
-        <w:rPr>
-          <w:b/>
-        </w:rPr>
-        <w:t>PPPG</w:t>
-      </w:r>
-      <w:r>
-        <w:rPr>
-          <w:b/>
-        </w:rPr>
-        <w:t xml:space="preserve">C </w:t>
-      </w:r>
-      <w:r>
-        <w:rPr>
-          <w:b/>
-        </w:rPr>
-        <w:t>Planejamento do Programa de Governança Corporativa</w:t>
-      </w:r>
-      <w:r>
-        <w:rPr>
-          <w:b/>
-        </w:rPr>
-        <w:t xml:space="preserve"> do IFPI</w:t>
-      </w:r>
-      <w:r>
-        <w:rPr>
-          <w:b/>
-        </w:rPr>
-        <w:t xml:space="preserve"> é composto por</w:t>
-      </w:r>
-      <w:r>
-        <w:rPr>
-          <w:b/>
-        </w:rPr>
-        <w:t>:</w:t>
-      </w:r>
-      <w:r>
-        <w:rPr>
-          <w:b/>
-        </w:rPr>
-        <w:t xml:space="preserve"> </w:t>
-      </w:r>
-    </w:p>
-    <w:p>
-      <w:pPr>
-        <w:pStyle w:val="PargrafodaLista"/>
-        <w:numPr>
-          <w:ilvl w:val="0"/>
-          <w:numId w:val="1"/>
-        </w:numPr>
-        <w:rPr>
-          <w:b/>
-        </w:rPr>
-      </w:pPr>
-      <w:r>
-        <w:rPr>
-          <w:b/>
-        </w:rPr>
-        <w:t xml:space="preserve">PACOTE 1: </w:t>
-      </w:r>
-      <w:r>
-        <w:rPr>
-          <w:b/>
-        </w:rPr>
-        <w:t>PLANO DE CONSCIENTIZAÇÃO</w:t>
-      </w:r>
-      <w:r>
-        <w:rPr>
-          <w:b/>
-        </w:rPr>
-        <w:t xml:space="preserve"> </w:t>
-      </w:r>
-    </w:p>
-    <w:p>
-      <w:pPr>
-        <w:pStyle w:val="PargrafodaLista"/>
-        <w:numPr>
-          <w:ilvl w:val="0"/>
-          <w:numId w:val="1"/>
-        </w:numPr>
-        <w:rPr>
-          <w:b/>
-        </w:rPr>
-      </w:pPr>
-      <w:r>
-        <w:rPr>
-          <w:b/>
-        </w:rPr>
-        <w:t xml:space="preserve">PACOTE 2: </w:t>
-      </w:r>
-      <w:r>
-        <w:rPr>
-          <w:b/>
-        </w:rPr>
-        <w:t>PLANO DE COACHING</w:t>
-      </w:r>
-    </w:p>
-    <w:p>
-      <w:pPr>
-        <w:pStyle w:val="PargrafodaLista"/>
-        <w:numPr>
-          <w:ilvl w:val="0"/>
-          <w:numId w:val="1"/>
-        </w:numPr>
-        <w:rPr>
-          <w:b/>
-        </w:rPr>
-      </w:pPr>
-      <w:r>
-        <w:rPr>
-          <w:b/>
-        </w:rPr>
-        <w:t>PACOTE 3: PLANO TRABALHO COLABORATIVO</w:t>
-      </w:r>
-    </w:p>
-    <w:p>
-      <w:pPr>
-        <w:pStyle w:val="PargrafodaLista"/>
-        <w:numPr>
-          <w:ilvl w:val="0"/>
-          <w:numId w:val="1"/>
-        </w:numPr>
-        <w:rPr>
-          <w:b/>
-        </w:rPr>
-      </w:pPr>
-      <w:r>
-        <w:rPr>
-          <w:b/>
-        </w:rPr>
-        <w:t>PACOTE 4: PLANO DE IMPLANTACAO DE METODOLOGIA DE GESTÃO DE PROJETOS</w:t>
-      </w:r>
-    </w:p>
-    <w:p>
-      <w:pPr>
-        <w:pStyle w:val="PargrafodaLista"/>
-        <w:numPr>
-          <w:ilvl w:val="0"/>
-          <w:numId w:val="1"/>
-        </w:numPr>
-        <w:rPr>
-          <w:b/>
-        </w:rPr>
-      </w:pPr>
-      <w:r>
-        <w:rPr>
-          <w:b/>
-        </w:rPr>
-        <w:t>PACOTE 5: PLANO DE IMPLANTAÇÃO DE SOFTWARE</w:t>
-      </w:r>
-      <w:r>
-        <w:rPr>
-          <w:b/>
-        </w:rPr>
-        <w:t xml:space="preserve"> DA METODOLOGIA DE PROJETOS ADOTADA</w:t>
-      </w:r>
-    </w:p>
-    <w:p>
-      <w:pPr>
-        <w:pStyle w:val="PargrafodaLista"/>
-        <w:numPr>
-          <w:ilvl w:val="0"/>
-          <w:numId w:val="1"/>
-        </w:numPr>
-        <w:rPr>
-          <w:b/>
-        </w:rPr>
-      </w:pPr>
-      <w:r>
-        <w:rPr>
-          <w:b/>
-        </w:rPr>
-        <w:t>PA</w:t>
-      </w:r>
-      <w:r>
-        <w:rPr>
-          <w:b/>
-        </w:rPr>
-        <w:t>COTE 6: PLANO DE IMPLANTAÇÃO DE PROCESSO DE PROCESSOS DE CONTRATAÇÃO</w:t>
-      </w:r>
-    </w:p>
-    <w:p>
-      <w:pPr>
-        <w:pStyle w:val="PargrafodaLista"/>
-        <w:numPr>
-          <w:ilvl w:val="0"/>
-          <w:numId w:val="1"/>
-        </w:numPr>
-        <w:rPr>
-          <w:b/>
-        </w:rPr>
-      </w:pPr>
-      <w:r>
-        <w:rPr>
-          <w:b/>
-        </w:rPr>
-        <w:t>PACOTE 7: PEI</w:t>
-      </w:r>
-    </w:p>
-    <w:p>
-      <w:pPr>
-        <w:pStyle w:val="PargrafodaLista"/>
-        <w:numPr>
-          <w:ilvl w:val="0"/>
-          <w:numId w:val="1"/>
-        </w:numPr>
-        <w:rPr>
-          <w:b/>
-        </w:rPr>
-      </w:pPr>
-      <w:r>
-        <w:rPr>
-          <w:b/>
-        </w:rPr>
-        <w:t>PACOTE 8: PDTI</w:t>
-      </w:r>
-    </w:p>
-    <w:p>
-      <w:pPr>
-        <w:rPr>
-          <w:b/>
-        </w:rPr>
-      </w:pPr>
-    </w:p>
-    <w:p>
-      <w:pPr>
-        <w:sectPr>
-          <w:pgSz w:w="16838" w:h="11906" w:orient="landscape"/>
-          <w:pgMar w:top="1701" w:right="1417" w:bottom="1701" w:left="1417" w:header="708" w:footer="708" w:gutter="0"/>
-          <w:cols w:space="708"/>
-          <w:docGrid w:linePitch="360"/>
-        </w:sectPr>
-      </w:pPr>
-    </w:p>
     <w:tbl>
       <w:tblPr>
         <w:tblStyle w:val="Tabelacomgrade"/>
@@ -317,8 +244,8 @@
       </w:tblPr>
       <w:tblGrid>
         <w:gridCol w:w="1668"/>
-        <w:gridCol w:w="5058"/>
-        <w:gridCol w:w="1994"/>
+        <w:gridCol w:w="10206"/>
+        <w:gridCol w:w="2270"/>
       </w:tblGrid>
       <w:tr>
         <w:tc>
@@ -356,13 +283,506 @@
                 <w:tab w:val="clear" w:pos="8504"/>
                 <w:tab w:val="left" w:pos="5643"/>
               </w:tabs>
-              <w:rPr>
-                <w:b/>
-              </w:rPr>
-            </w:pPr>
-            <w:r>
-              <w:tab/>
-            </w:r>
+              <w:jc w:val="center"/>
+              <w:rPr>
+                <w:b/>
+              </w:rPr>
+            </w:pPr>
+            <w:r>
+              <w:rPr>
+                <w:b/>
+              </w:rPr>
+              <w:t>DICIONÁRIO DA EAP</w:t>
+            </w:r>
+            <w:r>
+              <w:rPr>
+                <w:b/>
+              </w:rPr>
+              <w:t>:</w:t>
+            </w:r>
+          </w:p>
+          <w:p>
+            <w:pPr>
+              <w:pStyle w:val="Cabealho"/>
+              <w:tabs>
+                <w:tab w:val="clear" w:pos="4252"/>
+                <w:tab w:val="clear" w:pos="8504"/>
+                <w:tab w:val="left" w:pos="5643"/>
+              </w:tabs>
+              <w:jc w:val="center"/>
+            </w:pPr>
+            <w:r>
+              <w:rPr>
+                <w:b/>
+              </w:rPr>
+              <w:t>EAP IDENTADA</w:t>
+            </w:r>
+          </w:p>
+        </w:tc>
+      </w:tr>
+      <w:tr>
+        <w:tc>
+          <w:tcPr>
+            <w:tcW w:w="1668" w:type="dxa"/>
+          </w:tcPr>
+          <w:p>
+            <w:pPr>
+              <w:pStyle w:val="Cabealho"/>
+            </w:pPr>
+            <w:r>
+              <w:t>Preparado por:</w:t>
+            </w:r>
+          </w:p>
+        </w:tc>
+        <w:tc>
+          <w:tcPr>
+            <w:tcW w:w="10206" w:type="dxa"/>
+          </w:tcPr>
+          <w:p>
+            <w:pPr>
+              <w:pStyle w:val="Cabealho"/>
+            </w:pPr>
+            <w:r>
+              <w:t>Sebastião Vinícius Araújo de Moura</w:t>
+            </w:r>
+          </w:p>
+        </w:tc>
+        <w:tc>
+          <w:tcPr>
+            <w:tcW w:w="2270" w:type="dxa"/>
+          </w:tcPr>
+          <w:p>
+            <w:pPr>
+              <w:pStyle w:val="Cabealho"/>
+            </w:pPr>
+            <w:r>
+              <w:t>Versão 0.1</w:t>
+            </w:r>
+          </w:p>
+        </w:tc>
+      </w:tr>
+      <w:tr>
+        <w:tc>
+          <w:tcPr>
+            <w:tcW w:w="1668" w:type="dxa"/>
+          </w:tcPr>
+          <w:p>
+            <w:pPr>
+              <w:pStyle w:val="Cabealho"/>
+            </w:pPr>
+            <w:r>
+              <w:t>Aprovado por:</w:t>
+            </w:r>
+          </w:p>
+        </w:tc>
+        <w:tc>
+          <w:tcPr>
+            <w:tcW w:w="10206" w:type="dxa"/>
+          </w:tcPr>
+          <w:p>
+            <w:pPr>
+              <w:pStyle w:val="Cabealho"/>
+            </w:pPr>
+            <w:r>
+              <w:t xml:space="preserve">Henrique Flávio de Melo </w:t>
+            </w:r>
+            <w:proofErr w:type="gramStart"/>
+            <w:r>
+              <w:t>Rego</w:t>
+            </w:r>
+            <w:proofErr w:type="gramEnd"/>
+            <w:r>
+              <w:t xml:space="preserve"> de Barros</w:t>
+            </w:r>
+          </w:p>
+        </w:tc>
+        <w:tc>
+          <w:tcPr>
+            <w:tcW w:w="2270" w:type="dxa"/>
+          </w:tcPr>
+          <w:p>
+            <w:pPr>
+              <w:pStyle w:val="Cabealho"/>
+            </w:pPr>
+            <w:r>
+              <w:t>13/09/2012</w:t>
+            </w:r>
+          </w:p>
+        </w:tc>
+      </w:tr>
+    </w:tbl>
+    <w:p>
+      <w:pPr>
+        <w:rPr>
+          <w:b/>
+        </w:rPr>
+      </w:pPr>
+    </w:p>
+    <w:p>
+      <w:pPr>
+        <w:jc w:val="center"/>
+        <w:rPr>
+          <w:b/>
+        </w:rPr>
+      </w:pPr>
+      <w:r>
+        <w:rPr>
+          <w:b/>
+          <w:noProof/>
+          <w:lang w:eastAsia="pt-BR"/>
+        </w:rPr>
+        <w:drawing>
+          <wp:inline distT="0" distB="0" distL="0" distR="0">
+            <wp:extent cx="5860990" cy="3991785"/>
+            <wp:effectExtent l="19050" t="0" r="6410" b="0"/>
+            <wp:docPr id="7" name="Imagem 7"/>
+            <wp:cNvGraphicFramePr>
+              <a:graphicFrameLocks xmlns:a="http://schemas.openxmlformats.org/drawingml/2006/main" noChangeAspect="1"/>
+            </wp:cNvGraphicFramePr>
+            <a:graphic xmlns:a="http://schemas.openxmlformats.org/drawingml/2006/main">
+              <a:graphicData uri="http://schemas.openxmlformats.org/drawingml/2006/picture">
+                <pic:pic xmlns:pic="http://schemas.openxmlformats.org/drawingml/2006/picture">
+                  <pic:nvPicPr>
+                    <pic:cNvPr id="0" name="Picture 7"/>
+                    <pic:cNvPicPr>
+                      <a:picLocks noChangeAspect="1" noChangeArrowheads="1"/>
+                    </pic:cNvPicPr>
+                  </pic:nvPicPr>
+                  <pic:blipFill>
+                    <a:blip r:embed="rId9" cstate="print"/>
+                    <a:srcRect/>
+                    <a:stretch>
+                      <a:fillRect/>
+                    </a:stretch>
+                  </pic:blipFill>
+                  <pic:spPr bwMode="auto">
+                    <a:xfrm>
+                      <a:off x="0" y="0"/>
+                      <a:ext cx="5869886" cy="3997844"/>
+                    </a:xfrm>
+                    <a:prstGeom prst="rect">
+                      <a:avLst/>
+                    </a:prstGeom>
+                    <a:noFill/>
+                    <a:ln w="9525">
+                      <a:noFill/>
+                      <a:miter lim="800000"/>
+                      <a:headEnd/>
+                      <a:tailEnd/>
+                    </a:ln>
+                  </pic:spPr>
+                </pic:pic>
+              </a:graphicData>
+            </a:graphic>
+          </wp:inline>
+        </w:drawing>
+      </w:r>
+    </w:p>
+    <w:p>
+      <w:pPr>
+        <w:rPr>
+          <w:b/>
+        </w:rPr>
+      </w:pPr>
+    </w:p>
+    <w:p>
+      <w:pPr>
+        <w:rPr>
+          <w:b/>
+        </w:rPr>
+      </w:pPr>
+      <w:r>
+        <w:rPr>
+          <w:b/>
+        </w:rPr>
+        <w:t xml:space="preserve">O </w:t>
+      </w:r>
+      <w:r>
+        <w:rPr>
+          <w:b/>
+        </w:rPr>
+        <w:t>PPPG</w:t>
+      </w:r>
+      <w:r>
+        <w:rPr>
+          <w:b/>
+        </w:rPr>
+        <w:t xml:space="preserve">C </w:t>
+      </w:r>
+      <w:r>
+        <w:rPr>
+          <w:b/>
+        </w:rPr>
+        <w:t>Planejamento do Programa de Governança Corporativa</w:t>
+      </w:r>
+      <w:r>
+        <w:rPr>
+          <w:b/>
+        </w:rPr>
+        <w:t xml:space="preserve"> do IFPI</w:t>
+      </w:r>
+      <w:r>
+        <w:rPr>
+          <w:b/>
+        </w:rPr>
+        <w:t xml:space="preserve"> é composto por</w:t>
+      </w:r>
+      <w:r>
+        <w:rPr>
+          <w:b/>
+        </w:rPr>
+        <w:t>:</w:t>
+      </w:r>
+      <w:r>
+        <w:rPr>
+          <w:b/>
+        </w:rPr>
+        <w:t xml:space="preserve"> </w:t>
+      </w:r>
+    </w:p>
+    <w:p>
+      <w:pPr>
+        <w:pStyle w:val="PargrafodaLista"/>
+        <w:numPr>
+          <w:ilvl w:val="0"/>
+          <w:numId w:val="1"/>
+        </w:numPr>
+        <w:rPr>
+          <w:b/>
+        </w:rPr>
+      </w:pPr>
+      <w:r>
+        <w:rPr>
+          <w:b/>
+        </w:rPr>
+        <w:t xml:space="preserve">PACOTE 1: </w:t>
+      </w:r>
+      <w:r>
+        <w:rPr>
+          <w:b/>
+        </w:rPr>
+        <w:t>PLANO DE CONSCIENTIZAÇÃO</w:t>
+      </w:r>
+      <w:r>
+        <w:rPr>
+          <w:b/>
+        </w:rPr>
+        <w:t xml:space="preserve"> </w:t>
+      </w:r>
+    </w:p>
+    <w:p>
+      <w:pPr>
+        <w:pStyle w:val="PargrafodaLista"/>
+        <w:numPr>
+          <w:ilvl w:val="0"/>
+          <w:numId w:val="1"/>
+        </w:numPr>
+        <w:rPr>
+          <w:b/>
+        </w:rPr>
+      </w:pPr>
+      <w:r>
+        <w:rPr>
+          <w:b/>
+        </w:rPr>
+        <w:t xml:space="preserve">PACOTE 2: </w:t>
+      </w:r>
+      <w:r>
+        <w:rPr>
+          <w:b/>
+        </w:rPr>
+        <w:t>PLANO DE COACHING</w:t>
+      </w:r>
+    </w:p>
+    <w:p>
+      <w:pPr>
+        <w:pStyle w:val="PargrafodaLista"/>
+        <w:numPr>
+          <w:ilvl w:val="0"/>
+          <w:numId w:val="1"/>
+        </w:numPr>
+        <w:rPr>
+          <w:b/>
+        </w:rPr>
+      </w:pPr>
+      <w:r>
+        <w:rPr>
+          <w:b/>
+        </w:rPr>
+        <w:t>PACOTE 3: PLANO TRABALHO COLABORATIVO</w:t>
+      </w:r>
+    </w:p>
+    <w:p>
+      <w:pPr>
+        <w:pStyle w:val="PargrafodaLista"/>
+        <w:numPr>
+          <w:ilvl w:val="0"/>
+          <w:numId w:val="1"/>
+        </w:numPr>
+        <w:rPr>
+          <w:b/>
+        </w:rPr>
+      </w:pPr>
+      <w:r>
+        <w:rPr>
+          <w:b/>
+        </w:rPr>
+        <w:t>PACOTE 4: PLANO DE IMPLANTACAO DE METODOLOGIA DE GESTÃO DE PROJETOS</w:t>
+      </w:r>
+    </w:p>
+    <w:p>
+      <w:pPr>
+        <w:pStyle w:val="PargrafodaLista"/>
+        <w:numPr>
+          <w:ilvl w:val="0"/>
+          <w:numId w:val="1"/>
+        </w:numPr>
+        <w:rPr>
+          <w:b/>
+        </w:rPr>
+      </w:pPr>
+      <w:r>
+        <w:rPr>
+          <w:b/>
+        </w:rPr>
+        <w:t>PACOTE 5: PLANO DE IMPLANTAÇÃO DE SOFTWARE</w:t>
+      </w:r>
+      <w:r>
+        <w:rPr>
+          <w:b/>
+        </w:rPr>
+        <w:t xml:space="preserve"> DA METODOLOGIA DE PROJETOS ADOTADA</w:t>
+      </w:r>
+    </w:p>
+    <w:p>
+      <w:pPr>
+        <w:pStyle w:val="PargrafodaLista"/>
+        <w:numPr>
+          <w:ilvl w:val="0"/>
+          <w:numId w:val="1"/>
+        </w:numPr>
+        <w:rPr>
+          <w:b/>
+        </w:rPr>
+      </w:pPr>
+      <w:r>
+        <w:rPr>
+          <w:b/>
+        </w:rPr>
+        <w:t>PA</w:t>
+      </w:r>
+      <w:r>
+        <w:rPr>
+          <w:b/>
+        </w:rPr>
+        <w:t>COTE 6: PLANO DE IMPLANTAÇÃO DE PROCESSO DE PROCESSOS DE CONTRATAÇÃO</w:t>
+      </w:r>
+    </w:p>
+    <w:p>
+      <w:pPr>
+        <w:pStyle w:val="PargrafodaLista"/>
+        <w:numPr>
+          <w:ilvl w:val="0"/>
+          <w:numId w:val="1"/>
+        </w:numPr>
+        <w:rPr>
+          <w:b/>
+        </w:rPr>
+      </w:pPr>
+      <w:r>
+        <w:rPr>
+          <w:b/>
+        </w:rPr>
+        <w:t>PACOTE 7: PEI</w:t>
+      </w:r>
+    </w:p>
+    <w:p>
+      <w:pPr>
+        <w:pStyle w:val="PargrafodaLista"/>
+        <w:numPr>
+          <w:ilvl w:val="0"/>
+          <w:numId w:val="1"/>
+        </w:numPr>
+        <w:rPr>
+          <w:b/>
+        </w:rPr>
+      </w:pPr>
+      <w:r>
+        <w:rPr>
+          <w:b/>
+        </w:rPr>
+        <w:t>PACOTE 8: PDTI</w:t>
+      </w:r>
+    </w:p>
+    <w:p>
+      <w:pPr>
+        <w:rPr>
+          <w:b/>
+        </w:rPr>
+      </w:pPr>
+    </w:p>
+    <w:p>
+      <w:pPr>
+        <w:sectPr>
+          <w:pgSz w:w="16838" w:h="11906" w:orient="landscape"/>
+          <w:pgMar w:top="1701" w:right="1417" w:bottom="1701" w:left="1417" w:header="708" w:footer="708" w:gutter="0"/>
+          <w:cols w:space="708"/>
+          <w:docGrid w:linePitch="360"/>
+        </w:sectPr>
+      </w:pPr>
+    </w:p>
+    <w:tbl>
+      <w:tblPr>
+        <w:tblStyle w:val="Tabelacomgrade"/>
+        <w:tblW w:w="0" w:type="auto"/>
+        <w:tblLook w:val="04A0"/>
+      </w:tblPr>
+      <w:tblGrid>
+        <w:gridCol w:w="1404"/>
+        <w:gridCol w:w="5552"/>
+        <w:gridCol w:w="1764"/>
+      </w:tblGrid>
+      <w:tr>
+        <w:tc>
+          <w:tcPr>
+            <w:tcW w:w="14144" w:type="dxa"/>
+            <w:gridSpan w:val="3"/>
+            <w:shd w:val="clear" w:color="auto" w:fill="92D050"/>
+          </w:tcPr>
+          <w:p>
+            <w:pPr>
+              <w:pStyle w:val="Cabealho"/>
+              <w:jc w:val="center"/>
+            </w:pPr>
+            <w:r>
+              <w:rPr>
+                <w:b/>
+              </w:rPr>
+              <w:lastRenderedPageBreak/>
+              <w:t>PPPGC PLANEJAMENTO DO PROGRAMA DE GOVERNANÇA CORPORATIVA DO IFPI</w:t>
+            </w:r>
+          </w:p>
+        </w:tc>
+      </w:tr>
+      <w:tr>
+        <w:tc>
+          <w:tcPr>
+            <w:tcW w:w="14144" w:type="dxa"/>
+            <w:gridSpan w:val="3"/>
+          </w:tcPr>
+          <w:p>
+            <w:pPr>
+              <w:pStyle w:val="Cabealho"/>
+              <w:tabs>
+                <w:tab w:val="clear" w:pos="4252"/>
+                <w:tab w:val="clear" w:pos="8504"/>
+                <w:tab w:val="left" w:pos="5643"/>
+              </w:tabs>
+              <w:jc w:val="center"/>
+              <w:rPr>
+                <w:b/>
+              </w:rPr>
+            </w:pPr>
             <w:r>
               <w:rPr>
                 <w:b/>
@@ -685,6 +1105,108 @@
     </w:p>
     <w:p>
       <w:pPr>
+        <w:pStyle w:val="PargrafodaLista"/>
+        <w:numPr>
+          <w:ilvl w:val="0"/>
+          <w:numId w:val="2"/>
+        </w:numPr>
+        <w:rPr>
+          <w:sz w:val="20"/>
+          <w:szCs w:val="20"/>
+        </w:rPr>
+      </w:pPr>
+      <w:r>
+        <w:rPr>
+          <w:sz w:val="20"/>
+          <w:szCs w:val="20"/>
+        </w:rPr>
+        <w:t>Gestão de Projetos</w:t>
+      </w:r>
+      <w:r>
+        <w:rPr>
+          <w:sz w:val="20"/>
+          <w:szCs w:val="20"/>
+        </w:rPr>
+        <w:t xml:space="preserve"> (realização de palestra/ou vídeo conferência)</w:t>
+      </w:r>
+      <w:r>
+        <w:rPr>
+          <w:sz w:val="20"/>
+          <w:szCs w:val="20"/>
+        </w:rPr>
+        <w:t>;</w:t>
+      </w:r>
+    </w:p>
+    <w:p>
+      <w:pPr>
+        <w:pStyle w:val="PargrafodaLista"/>
+        <w:numPr>
+          <w:ilvl w:val="0"/>
+          <w:numId w:val="2"/>
+        </w:numPr>
+        <w:rPr>
+          <w:sz w:val="20"/>
+          <w:szCs w:val="20"/>
+        </w:rPr>
+      </w:pPr>
+      <w:r>
+        <w:rPr>
+          <w:sz w:val="20"/>
+          <w:szCs w:val="20"/>
+        </w:rPr>
+        <w:t>Governança Corporativa</w:t>
+      </w:r>
+      <w:r>
+        <w:rPr>
+          <w:sz w:val="20"/>
+          <w:szCs w:val="20"/>
+        </w:rPr>
+        <w:t xml:space="preserve"> (realização de palestra/ ou vídeo conferência)</w:t>
+      </w:r>
+      <w:r>
+        <w:rPr>
+          <w:sz w:val="20"/>
+          <w:szCs w:val="20"/>
+        </w:rPr>
+        <w:t>;</w:t>
+      </w:r>
+    </w:p>
+    <w:p>
+      <w:pPr>
+        <w:pStyle w:val="PargrafodaLista"/>
+        <w:numPr>
+          <w:ilvl w:val="0"/>
+          <w:numId w:val="2"/>
+        </w:numPr>
+        <w:rPr>
+          <w:sz w:val="20"/>
+          <w:szCs w:val="20"/>
+        </w:rPr>
+      </w:pPr>
+      <w:r>
+        <w:rPr>
+          <w:sz w:val="20"/>
+          <w:szCs w:val="20"/>
+        </w:rPr>
+        <w:t>Governança Corporativa de TI</w:t>
+      </w:r>
+      <w:r>
+        <w:rPr>
+          <w:sz w:val="20"/>
+          <w:szCs w:val="20"/>
+        </w:rPr>
+        <w:t xml:space="preserve"> </w:t>
+      </w:r>
+      <w:r>
+        <w:rPr>
+          <w:sz w:val="20"/>
+          <w:szCs w:val="20"/>
+        </w:rPr>
+        <w:t>;</w:t>
+      </w:r>
+    </w:p>
+    <w:p>
+      <w:pPr>
         <w:rPr>
           <w:b/>
         </w:rPr>
@@ -698,6 +1220,122 @@
     </w:p>
     <w:p>
       <w:pPr>
+        <w:pStyle w:val="PargrafodaLista"/>
+        <w:numPr>
+          <w:ilvl w:val="0"/>
+          <w:numId w:val="3"/>
+        </w:numPr>
+        <w:rPr>
+          <w:sz w:val="20"/>
+          <w:szCs w:val="20"/>
+        </w:rPr>
+      </w:pPr>
+      <w:r>
+        <w:rPr>
+          <w:sz w:val="20"/>
+          <w:szCs w:val="20"/>
+        </w:rPr>
+        <w:t xml:space="preserve">Alan </w:t>
+      </w:r>
+      <w:proofErr w:type="spellStart"/>
+      <w:r>
+        <w:rPr>
+          <w:sz w:val="20"/>
+          <w:szCs w:val="20"/>
+        </w:rPr>
+        <w:t>Kilson</w:t>
+      </w:r>
+      <w:proofErr w:type="spellEnd"/>
+      <w:r>
+        <w:rPr>
+          <w:sz w:val="20"/>
+          <w:szCs w:val="20"/>
+        </w:rPr>
+        <w:t xml:space="preserve"> – Departamento de Administração/Coordenação de Compras</w:t>
+      </w:r>
+    </w:p>
+    <w:p>
+      <w:pPr>
+        <w:pStyle w:val="PargrafodaLista"/>
+        <w:numPr>
+          <w:ilvl w:val="0"/>
+          <w:numId w:val="3"/>
+        </w:numPr>
+        <w:rPr>
+          <w:sz w:val="20"/>
+          <w:szCs w:val="20"/>
+        </w:rPr>
+      </w:pPr>
+      <w:r>
+        <w:rPr>
+          <w:sz w:val="20"/>
+          <w:szCs w:val="20"/>
+        </w:rPr>
+        <w:t>Sebastião Vinícius – GP/TI</w:t>
+      </w:r>
+    </w:p>
+    <w:p>
+      <w:pPr>
+        <w:pStyle w:val="PargrafodaLista"/>
+        <w:numPr>
+          <w:ilvl w:val="0"/>
+          <w:numId w:val="3"/>
+        </w:numPr>
+        <w:rPr>
+          <w:sz w:val="20"/>
+          <w:szCs w:val="20"/>
+        </w:rPr>
+      </w:pPr>
+      <w:r>
+        <w:rPr>
+          <w:sz w:val="20"/>
+          <w:szCs w:val="20"/>
+        </w:rPr>
+        <w:t>Henrique Flávio - Patrocinador</w:t>
+      </w:r>
+    </w:p>
+    <w:p>
+      <w:pPr>
+        <w:pStyle w:val="PargrafodaLista"/>
+        <w:numPr>
+          <w:ilvl w:val="0"/>
+          <w:numId w:val="3"/>
+        </w:numPr>
+        <w:rPr>
+          <w:sz w:val="20"/>
+          <w:szCs w:val="20"/>
+        </w:rPr>
+      </w:pPr>
+      <w:r>
+        <w:rPr>
+          <w:sz w:val="20"/>
+          <w:szCs w:val="20"/>
+        </w:rPr>
+        <w:t>Palestrante em Gestão de Projetos</w:t>
+      </w:r>
+    </w:p>
+    <w:p>
+      <w:pPr>
+        <w:pStyle w:val="PargrafodaLista"/>
+        <w:numPr>
+          <w:ilvl w:val="0"/>
+          <w:numId w:val="3"/>
+        </w:numPr>
+        <w:rPr>
+          <w:sz w:val="20"/>
+          <w:szCs w:val="20"/>
+        </w:rPr>
+      </w:pPr>
+      <w:r>
+        <w:rPr>
+          <w:sz w:val="20"/>
+          <w:szCs w:val="20"/>
+        </w:rPr>
+        <w:t xml:space="preserve">Palestrante em Governança Corporativa </w:t>
+      </w:r>
+    </w:p>
+    <w:p>
+      <w:pPr>
         <w:rPr>
           <w:b/>
         </w:rPr>
@@ -710,6 +1348,17 @@
       </w:r>
     </w:p>
     <w:p>
+      <w:r>
+        <w:rPr>
+          <w:b/>
+        </w:rPr>
+        <w:tab/>
+      </w:r>
+      <w:r>
+        <w:t>(definindo)</w:t>
+      </w:r>
+    </w:p>
+    <w:p>
       <w:pPr>
         <w:rPr>
           <w:b/>
@@ -724,6 +1373,151 @@
     </w:p>
     <w:p>
       <w:pPr>
+        <w:pStyle w:val="PargrafodaLista"/>
+        <w:numPr>
+          <w:ilvl w:val="0"/>
+          <w:numId w:val="4"/>
+        </w:numPr>
+        <w:rPr>
+          <w:sz w:val="20"/>
+          <w:szCs w:val="20"/>
+        </w:rPr>
+      </w:pPr>
+      <w:r>
+        <w:rPr>
+          <w:sz w:val="20"/>
+          <w:szCs w:val="20"/>
+        </w:rPr>
+        <w:t xml:space="preserve">Plano de </w:t>
+      </w:r>
+      <w:proofErr w:type="spellStart"/>
+      <w:r>
+        <w:rPr>
+          <w:sz w:val="20"/>
+          <w:szCs w:val="20"/>
+        </w:rPr>
+        <w:t>coaching</w:t>
+      </w:r>
+      <w:proofErr w:type="spellEnd"/>
+      <w:r>
+        <w:rPr>
+          <w:sz w:val="20"/>
+          <w:szCs w:val="20"/>
+        </w:rPr>
+        <w:t>:</w:t>
+      </w:r>
+    </w:p>
+    <w:p>
+      <w:pPr>
+        <w:pStyle w:val="PargrafodaLista"/>
+        <w:numPr>
+          <w:ilvl w:val="1"/>
+          <w:numId w:val="4"/>
+        </w:numPr>
+        <w:rPr>
+          <w:sz w:val="20"/>
+          <w:szCs w:val="20"/>
+        </w:rPr>
+      </w:pPr>
+      <w:r>
+        <w:rPr>
+          <w:sz w:val="20"/>
+          <w:szCs w:val="20"/>
+        </w:rPr>
+        <w:t>Gestão de Projetos</w:t>
+      </w:r>
+      <w:r>
+        <w:rPr>
+          <w:sz w:val="20"/>
+          <w:szCs w:val="20"/>
+        </w:rPr>
+        <w:t>;</w:t>
+      </w:r>
+    </w:p>
+    <w:p>
+      <w:pPr>
+        <w:pStyle w:val="PargrafodaLista"/>
+        <w:numPr>
+          <w:ilvl w:val="1"/>
+          <w:numId w:val="4"/>
+        </w:numPr>
+        <w:rPr>
+          <w:sz w:val="20"/>
+          <w:szCs w:val="20"/>
+        </w:rPr>
+      </w:pPr>
+      <w:r>
+        <w:rPr>
+          <w:sz w:val="20"/>
+          <w:szCs w:val="20"/>
+        </w:rPr>
+        <w:t xml:space="preserve">Gestão de </w:t>
+      </w:r>
+      <w:proofErr w:type="spellStart"/>
+      <w:r>
+        <w:rPr>
+          <w:sz w:val="20"/>
+          <w:szCs w:val="20"/>
+        </w:rPr>
+        <w:t>Portifólios</w:t>
+      </w:r>
+      <w:proofErr w:type="spellEnd"/>
+      <w:r>
+        <w:rPr>
+          <w:sz w:val="20"/>
+          <w:szCs w:val="20"/>
+        </w:rPr>
+        <w:t>;</w:t>
+      </w:r>
+    </w:p>
+    <w:p>
+      <w:pPr>
+        <w:pStyle w:val="PargrafodaLista"/>
+        <w:numPr>
+          <w:ilvl w:val="1"/>
+          <w:numId w:val="4"/>
+        </w:numPr>
+        <w:rPr>
+          <w:sz w:val="20"/>
+          <w:szCs w:val="20"/>
+        </w:rPr>
+      </w:pPr>
+      <w:r>
+        <w:rPr>
+          <w:sz w:val="20"/>
+          <w:szCs w:val="20"/>
+        </w:rPr>
+        <w:t xml:space="preserve">Planejamento da contratação do </w:t>
+      </w:r>
+      <w:commentRangeStart w:id="1"/>
+      <w:proofErr w:type="spellStart"/>
+      <w:r>
+        <w:rPr>
+          <w:sz w:val="20"/>
+          <w:szCs w:val="20"/>
+        </w:rPr>
+        <w:t>coaching</w:t>
+      </w:r>
+      <w:commentRangeEnd w:id="1"/>
+      <w:proofErr w:type="spellEnd"/>
+      <w:r>
+        <w:rPr>
+          <w:rStyle w:val="Refdecomentrio"/>
+          <w:sz w:val="20"/>
+          <w:szCs w:val="20"/>
+        </w:rPr>
+        <w:commentReference w:id="1"/>
+      </w:r>
+      <w:r>
+        <w:rPr>
+          <w:sz w:val="20"/>
+          <w:szCs w:val="20"/>
+        </w:rPr>
+        <w:t>;</w:t>
+      </w:r>
+    </w:p>
+    <w:p>
+      <w:pPr>
         <w:rPr>
           <w:b/>
         </w:rPr>
@@ -734,17 +1528,636 @@
         </w:rPr>
         <w:t>Riscos associados ao pacote</w:t>
       </w:r>
-      <w:r>
-        <w:rPr>
-          <w:b/>
+    </w:p>
+    <w:p>
+      <w:pPr>
+        <w:pStyle w:val="PargrafodaLista"/>
+        <w:numPr>
+          <w:ilvl w:val="0"/>
+          <w:numId w:val="4"/>
+        </w:numPr>
+        <w:rPr>
+          <w:sz w:val="20"/>
+          <w:szCs w:val="20"/>
+        </w:rPr>
+      </w:pPr>
+      <w:r>
+        <w:rPr>
+          <w:sz w:val="20"/>
+          <w:szCs w:val="20"/>
+        </w:rPr>
+        <w:t>Risco da conscientização não ser</w:t>
+      </w:r>
+      <w:r>
+        <w:rPr>
+          <w:sz w:val="20"/>
+          <w:szCs w:val="20"/>
+        </w:rPr>
+        <w:t xml:space="preserve"> abrangente o suficiente (não atingir todas as partes interessadas);</w:t>
+      </w:r>
+    </w:p>
+    <w:p>
+      <w:pPr>
+        <w:pStyle w:val="PargrafodaLista"/>
+        <w:numPr>
+          <w:ilvl w:val="0"/>
+          <w:numId w:val="4"/>
+        </w:numPr>
+        <w:rPr>
+          <w:sz w:val="20"/>
+          <w:szCs w:val="20"/>
+        </w:rPr>
+      </w:pPr>
+      <w:r>
+        <w:rPr>
+          <w:sz w:val="20"/>
+          <w:szCs w:val="20"/>
+        </w:rPr>
+        <w:t>Risco das partes interessadas não se convencerem da importância/essencialidade do tema</w:t>
+      </w:r>
+      <w:r>
+        <w:rPr>
+          <w:sz w:val="20"/>
+          <w:szCs w:val="20"/>
+        </w:rPr>
+        <w:t>;</w:t>
+      </w:r>
+    </w:p>
+    <w:p>
+      <w:pPr>
+        <w:pStyle w:val="PargrafodaLista"/>
+        <w:numPr>
+          <w:ilvl w:val="0"/>
+          <w:numId w:val="4"/>
+        </w:numPr>
+        <w:rPr>
+          <w:sz w:val="20"/>
+          <w:szCs w:val="20"/>
+        </w:rPr>
+      </w:pPr>
+      <w:r>
+        <w:rPr>
+          <w:sz w:val="20"/>
+          <w:szCs w:val="20"/>
+        </w:rPr>
+        <w:t xml:space="preserve">Risco das Partes Interessadas </w:t>
+      </w:r>
+      <w:r>
+        <w:rPr>
+          <w:sz w:val="20"/>
+          <w:szCs w:val="20"/>
+        </w:rPr>
+        <w:t xml:space="preserve">não </w:t>
+      </w:r>
+      <w:r>
+        <w:rPr>
+          <w:sz w:val="20"/>
+          <w:szCs w:val="20"/>
+        </w:rPr>
+        <w:t>quererem se envolver nos assuntos de Gestão de Projetos;</w:t>
+      </w:r>
+      <w:r>
+        <w:rPr>
+          <w:sz w:val="20"/>
+          <w:szCs w:val="20"/>
         </w:rPr>
         <w:br w:type="page"/>
       </w:r>
     </w:p>
     <w:p>
-      <w:r>
+      <w:pPr>
+        <w:pStyle w:val="PargrafodaLista"/>
+        <w:numPr>
+          <w:ilvl w:val="0"/>
+          <w:numId w:val="4"/>
+        </w:numPr>
+        <w:rPr>
+          <w:sz w:val="20"/>
+          <w:szCs w:val="20"/>
+        </w:rPr>
+      </w:pPr>
+      <w:proofErr w:type="gramStart"/>
+      <w:r>
+        <w:rPr>
+          <w:sz w:val="20"/>
+          <w:szCs w:val="20"/>
+        </w:rPr>
         <w:lastRenderedPageBreak/>
+        <w:t>Risco dos palestrantes não tiverem</w:t>
+      </w:r>
+      <w:proofErr w:type="gramEnd"/>
+      <w:r>
+        <w:rPr>
+          <w:sz w:val="20"/>
+          <w:szCs w:val="20"/>
+        </w:rPr>
+        <w:t xml:space="preserve"> tempo disponível para palestrar no período marcado;</w:t>
+      </w:r>
+    </w:p>
+    <w:p>
+      <w:pPr>
+        <w:pStyle w:val="PargrafodaLista"/>
+        <w:numPr>
+          <w:ilvl w:val="0"/>
+          <w:numId w:val="4"/>
+        </w:numPr>
+        <w:rPr>
+          <w:sz w:val="20"/>
+          <w:szCs w:val="20"/>
+        </w:rPr>
+      </w:pPr>
+      <w:r>
+        <w:rPr>
+          <w:sz w:val="20"/>
+          <w:szCs w:val="20"/>
+        </w:rPr>
+        <w:t xml:space="preserve">Risco dos palestrantes agendar a palestra </w:t>
+      </w:r>
+      <w:r>
+        <w:rPr>
+          <w:sz w:val="20"/>
+          <w:szCs w:val="20"/>
+        </w:rPr>
+        <w:t>e faltar na data;</w:t>
+      </w:r>
+    </w:p>
+    <w:p>
+      <w:pPr>
+        <w:pStyle w:val="PargrafodaLista"/>
+        <w:numPr>
+          <w:ilvl w:val="0"/>
+          <w:numId w:val="4"/>
+        </w:numPr>
+        <w:rPr>
+          <w:sz w:val="20"/>
+          <w:szCs w:val="20"/>
+        </w:rPr>
+      </w:pPr>
+      <w:r>
+        <w:rPr>
+          <w:sz w:val="20"/>
+          <w:szCs w:val="20"/>
+        </w:rPr>
+        <w:t>Risco de não haver estrutura mínima e funcionando no momento da palestra;</w:t>
+      </w:r>
+    </w:p>
+    <w:p>
+      <w:r>
         <w:br w:type="page"/>
+      </w:r>
+    </w:p>
+    <w:tbl>
+      <w:tblPr>
+        <w:tblStyle w:val="Tabelacomgrade"/>
+        <w:tblW w:w="0" w:type="auto"/>
+        <w:tblLook w:val="04A0"/>
+      </w:tblPr>
+      <w:tblGrid>
+        <w:gridCol w:w="1404"/>
+        <w:gridCol w:w="5552"/>
+        <w:gridCol w:w="1764"/>
+      </w:tblGrid>
+      <w:tr>
+        <w:tc>
+          <w:tcPr>
+            <w:tcW w:w="14144" w:type="dxa"/>
+            <w:gridSpan w:val="3"/>
+            <w:shd w:val="clear" w:color="auto" w:fill="92D050"/>
+          </w:tcPr>
+          <w:p>
+            <w:pPr>
+              <w:pStyle w:val="Cabealho"/>
+              <w:jc w:val="center"/>
+            </w:pPr>
+            <w:r>
+              <w:rPr>
+                <w:b/>
+              </w:rPr>
+              <w:lastRenderedPageBreak/>
+              <w:t>PPPGC PLANEJAMENTO DO PROGRAMA DE GOVERNANÇA CORPORATIVA DO IFPI</w:t>
+            </w:r>
+          </w:p>
+        </w:tc>
+      </w:tr>
+      <w:tr>
+        <w:tc>
+          <w:tcPr>
+            <w:tcW w:w="14144" w:type="dxa"/>
+            <w:gridSpan w:val="3"/>
+          </w:tcPr>
+          <w:p>
+            <w:pPr>
+              <w:pStyle w:val="Cabealho"/>
+              <w:tabs>
+                <w:tab w:val="clear" w:pos="4252"/>
+                <w:tab w:val="clear" w:pos="8504"/>
+                <w:tab w:val="left" w:pos="5643"/>
+              </w:tabs>
+              <w:jc w:val="center"/>
+              <w:rPr>
+                <w:b/>
+              </w:rPr>
+            </w:pPr>
+            <w:r>
+              <w:rPr>
+                <w:b/>
+              </w:rPr>
+              <w:t>DICIONÁRIO DA EAP</w:t>
+            </w:r>
+          </w:p>
+          <w:p>
+            <w:pPr>
+              <w:pStyle w:val="Cabealho"/>
+              <w:tabs>
+                <w:tab w:val="clear" w:pos="4252"/>
+                <w:tab w:val="clear" w:pos="8504"/>
+                <w:tab w:val="left" w:pos="5643"/>
+              </w:tabs>
+              <w:jc w:val="center"/>
+            </w:pPr>
+            <w:r>
+              <w:rPr>
+                <w:b/>
+              </w:rPr>
+              <w:t>PACOTE2</w:t>
+            </w:r>
+            <w:r>
+              <w:rPr>
+                <w:b/>
+              </w:rPr>
+              <w:t xml:space="preserve">: PLANO DE </w:t>
+            </w:r>
+            <w:r>
+              <w:rPr>
+                <w:b/>
+              </w:rPr>
+              <w:t>COACHING</w:t>
+            </w:r>
+          </w:p>
+        </w:tc>
+      </w:tr>
+      <w:tr>
+        <w:tc>
+          <w:tcPr>
+            <w:tcW w:w="1668" w:type="dxa"/>
+          </w:tcPr>
+          <w:p>
+            <w:pPr>
+              <w:pStyle w:val="Cabealho"/>
+            </w:pPr>
+            <w:r>
+              <w:t>Preparado por:</w:t>
+            </w:r>
+          </w:p>
+        </w:tc>
+        <w:tc>
+          <w:tcPr>
+            <w:tcW w:w="10206" w:type="dxa"/>
+          </w:tcPr>
+          <w:p>
+            <w:pPr>
+              <w:pStyle w:val="Cabealho"/>
+            </w:pPr>
+            <w:r>
+              <w:t>Sebastião Vinícius Araújo de Moura</w:t>
+            </w:r>
+          </w:p>
+        </w:tc>
+        <w:tc>
+          <w:tcPr>
+            <w:tcW w:w="2270" w:type="dxa"/>
+          </w:tcPr>
+          <w:p>
+            <w:pPr>
+              <w:pStyle w:val="Cabealho"/>
+            </w:pPr>
+            <w:r>
+              <w:t>Versão 0.1</w:t>
+            </w:r>
+          </w:p>
+        </w:tc>
+      </w:tr>
+      <w:tr>
+        <w:tc>
+          <w:tcPr>
+            <w:tcW w:w="1668" w:type="dxa"/>
+          </w:tcPr>
+          <w:p>
+            <w:pPr>
+              <w:pStyle w:val="Cabealho"/>
+            </w:pPr>
+            <w:r>
+              <w:t>Aprovado por:</w:t>
+            </w:r>
+          </w:p>
+        </w:tc>
+        <w:tc>
+          <w:tcPr>
+            <w:tcW w:w="10206" w:type="dxa"/>
+          </w:tcPr>
+          <w:p>
+            <w:pPr>
+              <w:pStyle w:val="Cabealho"/>
+            </w:pPr>
+            <w:r>
+              <w:t xml:space="preserve">Henrique Flávio de Melo </w:t>
+            </w:r>
+            <w:proofErr w:type="gramStart"/>
+            <w:r>
+              <w:t>Rego</w:t>
+            </w:r>
+            <w:proofErr w:type="gramEnd"/>
+            <w:r>
+              <w:t xml:space="preserve"> de Barros</w:t>
+            </w:r>
+          </w:p>
+        </w:tc>
+        <w:tc>
+          <w:tcPr>
+            <w:tcW w:w="2270" w:type="dxa"/>
+          </w:tcPr>
+          <w:p>
+            <w:pPr>
+              <w:pStyle w:val="Cabealho"/>
+            </w:pPr>
+            <w:r>
+              <w:t>13/09/2012</w:t>
+            </w:r>
+          </w:p>
+        </w:tc>
+      </w:tr>
+    </w:tbl>
+    <w:p/>
+    <w:p>
+      <w:pPr>
+        <w:rPr>
+          <w:b/>
+        </w:rPr>
+      </w:pPr>
+      <w:r>
+        <w:rPr>
+          <w:b/>
+        </w:rPr>
+        <w:t>Informações Básicas</w:t>
+      </w:r>
+    </w:p>
+    <w:tbl>
+      <w:tblPr>
+        <w:tblStyle w:val="Tabelacomgrade"/>
+        <w:tblW w:w="0" w:type="auto"/>
+        <w:tblInd w:w="108" w:type="dxa"/>
+        <w:tblLook w:val="04A0"/>
+      </w:tblPr>
+      <w:tblGrid>
+        <w:gridCol w:w="1695"/>
+        <w:gridCol w:w="6827"/>
+      </w:tblGrid>
+      <w:tr>
+        <w:trPr>
+          <w:trHeight w:val="273"/>
+        </w:trPr>
+        <w:tc>
+          <w:tcPr>
+            <w:tcW w:w="1695" w:type="dxa"/>
+          </w:tcPr>
+          <w:p>
+            <w:pPr>
+              <w:rPr>
+                <w:b/>
+              </w:rPr>
+            </w:pPr>
+            <w:r>
+              <w:rPr>
+                <w:b/>
+              </w:rPr>
+              <w:t>Código EAP</w:t>
+            </w:r>
+          </w:p>
+        </w:tc>
+        <w:tc>
+          <w:tcPr>
+            <w:tcW w:w="6827" w:type="dxa"/>
+          </w:tcPr>
+          <w:p>
+            <w:pPr>
+              <w:rPr>
+                <w:b/>
+              </w:rPr>
+            </w:pPr>
+            <w:r>
+              <w:rPr>
+                <w:b/>
+              </w:rPr>
+              <w:t>1</w:t>
+            </w:r>
+          </w:p>
+        </w:tc>
+      </w:tr>
+      <w:tr>
+        <w:trPr>
+          <w:trHeight w:val="259"/>
+        </w:trPr>
+        <w:tc>
+          <w:tcPr>
+            <w:tcW w:w="1695" w:type="dxa"/>
+          </w:tcPr>
+          <w:p>
+            <w:pPr>
+              <w:rPr>
+                <w:b/>
+              </w:rPr>
+            </w:pPr>
+            <w:r>
+              <w:rPr>
+                <w:b/>
+              </w:rPr>
+              <w:t>Responsável</w:t>
+            </w:r>
+          </w:p>
+        </w:tc>
+        <w:tc>
+          <w:tcPr>
+            <w:tcW w:w="6827" w:type="dxa"/>
+          </w:tcPr>
+          <w:p>
+            <w:pPr>
+              <w:rPr>
+                <w:b/>
+              </w:rPr>
+            </w:pPr>
+            <w:r>
+              <w:rPr>
+                <w:b/>
+              </w:rPr>
+              <w:t>Sebastião Vinícius Araújo de Moura</w:t>
+            </w:r>
+          </w:p>
+        </w:tc>
+      </w:tr>
+      <w:tr>
+        <w:trPr>
+          <w:trHeight w:val="273"/>
+        </w:trPr>
+        <w:tc>
+          <w:tcPr>
+            <w:tcW w:w="1695" w:type="dxa"/>
+          </w:tcPr>
+          <w:p>
+            <w:pPr>
+              <w:rPr>
+                <w:b/>
+              </w:rPr>
+            </w:pPr>
+            <w:r>
+              <w:rPr>
+                <w:b/>
+              </w:rPr>
+              <w:t>Prazo Estimado:</w:t>
+            </w:r>
+          </w:p>
+        </w:tc>
+        <w:tc>
+          <w:tcPr>
+            <w:tcW w:w="6827" w:type="dxa"/>
+          </w:tcPr>
+          <w:p>
+            <w:pPr>
+              <w:rPr>
+                <w:b/>
+              </w:rPr>
+            </w:pPr>
+            <w:r>
+              <w:rPr>
+                <w:b/>
+              </w:rPr>
+              <w:t>7dias (Uma semana)</w:t>
+            </w:r>
+          </w:p>
+        </w:tc>
+      </w:tr>
+      <w:tr>
+        <w:trPr>
+          <w:trHeight w:val="273"/>
+        </w:trPr>
+        <w:tc>
+          <w:tcPr>
+            <w:tcW w:w="1695" w:type="dxa"/>
+          </w:tcPr>
+          <w:p>
+            <w:pPr>
+              <w:rPr>
+                <w:b/>
+              </w:rPr>
+            </w:pPr>
+            <w:r>
+              <w:rPr>
+                <w:b/>
+              </w:rPr>
+              <w:t>Custo estimado:</w:t>
+            </w:r>
+          </w:p>
+        </w:tc>
+        <w:tc>
+          <w:tcPr>
+            <w:tcW w:w="6827" w:type="dxa"/>
+          </w:tcPr>
+          <w:p>
+            <w:pPr>
+              <w:rPr>
+                <w:b/>
+              </w:rPr>
+            </w:pPr>
+            <w:r>
+              <w:rPr>
+                <w:b/>
+              </w:rPr>
+              <w:t>R$: 3000,00</w:t>
+            </w:r>
+          </w:p>
+        </w:tc>
+      </w:tr>
+    </w:tbl>
+    <w:p>
+      <w:pPr>
+        <w:rPr>
+          <w:b/>
+        </w:rPr>
+      </w:pPr>
+    </w:p>
+    <w:p>
+      <w:pPr>
+        <w:rPr>
+          <w:b/>
+        </w:rPr>
+      </w:pPr>
+      <w:r>
+        <w:rPr>
+          <w:b/>
+        </w:rPr>
+        <w:t>Principais tarefas a serem realizadas</w:t>
+      </w:r>
+    </w:p>
+    <w:p>
+      <w:pPr>
+        <w:rPr>
+          <w:b/>
+        </w:rPr>
+      </w:pPr>
+      <w:r>
+        <w:rPr>
+          <w:b/>
+        </w:rPr>
+        <w:t>Recursos previstos</w:t>
+      </w:r>
+    </w:p>
+    <w:p>
+      <w:pPr>
+        <w:rPr>
+          <w:b/>
+        </w:rPr>
+      </w:pPr>
+      <w:r>
+        <w:rPr>
+          <w:b/>
+        </w:rPr>
+        <w:t>Predecessores principais do pacote de trabalho</w:t>
+      </w:r>
+    </w:p>
+    <w:p>
+      <w:r>
+        <w:rPr>
+          <w:b/>
+        </w:rPr>
+        <w:tab/>
+      </w:r>
+      <w:r>
+        <w:t>(definindo)</w:t>
+      </w:r>
+    </w:p>
+    <w:p>
+      <w:pPr>
+        <w:rPr>
+          <w:b/>
+        </w:rPr>
+      </w:pPr>
+      <w:r>
+        <w:rPr>
+          <w:b/>
+        </w:rPr>
+        <w:t>Sucessores Principais do pacote de trabalho</w:t>
+      </w:r>
+    </w:p>
+    <w:p>
+      <w:pPr>
+        <w:rPr>
+          <w:b/>
+        </w:rPr>
+      </w:pPr>
+      <w:r>
+        <w:rPr>
+          <w:b/>
+        </w:rPr>
+        <w:t>Riscos associados ao pacote</w:t>
       </w:r>
     </w:p>
     <w:p/>
@@ -758,6 +2171,64 @@
 </w:document>
 </file>
 
+<file path=word/comments.xml><?xml version="1.0" encoding="utf-8"?>
+<w:comments xmlns:ve="http://schemas.openxmlformats.org/markup-compatibility/2006" xmlns:o="urn:schemas-microsoft-com:office:office" xmlns:r="http://schemas.openxmlformats.org/officeDocument/2006/relationships" xmlns:m="http://schemas.openxmlformats.org/officeDocument/2006/math" xmlns:v="urn:schemas-microsoft-com:vml" xmlns:wp="http://schemas.openxmlformats.org/drawingml/2006/wordprocessingDrawing" xmlns:w10="urn:schemas-microsoft-com:office:word" xmlns:w="http://schemas.openxmlformats.org/wordprocessingml/2006/main" xmlns:wne="http://schemas.microsoft.com/office/word/2006/wordml">
+  <w:comment w:id="0" w:author="lorena" w:date="2012-09-14T11:14:00Z" w:initials="l">
+    <w:p>
+      <w:pPr>
+        <w:pStyle w:val="Textodecomentrio"/>
+      </w:pPr>
+      <w:r>
+        <w:rPr>
+          <w:rStyle w:val="Refdecomentrio"/>
+        </w:rPr>
+        <w:annotationRef/>
+      </w:r>
+      <w:r>
+        <w:t>ADICIONAR PLANEJAMENTO DA CONTRATAÇÃO DO COACHING NA EAP IDENTADA</w:t>
+      </w:r>
+    </w:p>
+  </w:comment>
+  <w:comment w:id="1" w:author="lorena" w:date="2012-09-14T11:33:00Z" w:initials="l">
+    <w:p>
+      <w:pPr>
+        <w:pStyle w:val="Textodecomentrio"/>
+      </w:pPr>
+      <w:r>
+        <w:rPr>
+          <w:rStyle w:val="Refdecomentrio"/>
+        </w:rPr>
+        <w:annotationRef/>
+      </w:r>
+      <w:r>
+        <w:t xml:space="preserve">Verificar se EAP </w:t>
+      </w:r>
+      <w:proofErr w:type="spellStart"/>
+      <w:r>
+        <w:t>identada</w:t>
+      </w:r>
+      <w:proofErr w:type="spellEnd"/>
+      <w:r>
+        <w:t xml:space="preserve"> já </w:t>
+      </w:r>
+      <w:proofErr w:type="gramStart"/>
+      <w:r>
+        <w:t>contem</w:t>
+      </w:r>
+      <w:proofErr w:type="gramEnd"/>
+      <w:r>
+        <w:t xml:space="preserve"> Planejamento da contratação do </w:t>
+      </w:r>
+      <w:proofErr w:type="spellStart"/>
+      <w:r>
+        <w:t>coaching</w:t>
+      </w:r>
+      <w:proofErr w:type="spellEnd"/>
+    </w:p>
+  </w:comment>
+</w:comments>
+</file>
+
 <file path=word/endnotes.xml><?xml version="1.0" encoding="utf-8"?>
 <w:endnotes xmlns:ve="http://schemas.openxmlformats.org/markup-compatibility/2006" xmlns:o="urn:schemas-microsoft-com:office:office" xmlns:r="http://schemas.openxmlformats.org/officeDocument/2006/relationships" xmlns:m="http://schemas.openxmlformats.org/officeDocument/2006/math" xmlns:v="urn:schemas-microsoft-com:vml" xmlns:wp="http://schemas.openxmlformats.org/drawingml/2006/wordprocessingDrawing" xmlns:w10="urn:schemas-microsoft-com:office:word" xmlns:w="http://schemas.openxmlformats.org/wordprocessingml/2006/main" xmlns:wne="http://schemas.microsoft.com/office/word/2006/wordml">
   <w:endnote w:type="separator" w:id="-1">
@@ -811,6 +2282,345 @@
 <file path=word/numbering.xml><?xml version="1.0" encoding="utf-8"?>
 <w:numbering xmlns:ve="http://schemas.openxmlformats.org/markup-compatibility/2006" xmlns:o="urn:schemas-microsoft-com:office:office" xmlns:r="http://schemas.openxmlformats.org/officeDocument/2006/relationships" xmlns:m="http://schemas.openxmlformats.org/officeDocument/2006/math" xmlns:v="urn:schemas-microsoft-com:vml" xmlns:wp="http://schemas.openxmlformats.org/drawingml/2006/wordprocessingDrawing" xmlns:w10="urn:schemas-microsoft-com:office:word" xmlns:w="http://schemas.openxmlformats.org/wordprocessingml/2006/main" xmlns:wne="http://schemas.microsoft.com/office/word/2006/wordml">
   <w:abstractNum w:abstractNumId="0">
+    <w:nsid w:val="29D50AF5"/>
+    <w:multiLevelType w:val="hybridMultilevel"/>
+    <w:tmpl w:val="1E866126"/>
+    <w:lvl w:ilvl="0" w:tplc="04160001">
+      <w:start w:val="1"/>
+      <w:numFmt w:val="bullet"/>
+      <w:lvlText w:val=""/>
+      <w:lvlJc w:val="left"/>
+      <w:pPr>
+        <w:ind w:left="720" w:hanging="360"/>
+      </w:pPr>
+      <w:rPr>
+        <w:rFonts w:ascii="Symbol" w:hAnsi="Symbol" w:hint="default"/>
+      </w:rPr>
+    </w:lvl>
+    <w:lvl w:ilvl="1" w:tplc="04160003" w:tentative="1">
+      <w:start w:val="1"/>
+      <w:numFmt w:val="bullet"/>
+      <w:lvlText w:val="o"/>
+      <w:lvlJc w:val="left"/>
+      <w:pPr>
+        <w:ind w:left="1440" w:hanging="360"/>
+      </w:pPr>
+      <w:rPr>
+        <w:rFonts w:ascii="Courier New" w:hAnsi="Courier New" w:cs="Courier New" w:hint="default"/>
+      </w:rPr>
+    </w:lvl>
+    <w:lvl w:ilvl="2" w:tplc="04160005" w:tentative="1">
+      <w:start w:val="1"/>
+      <w:numFmt w:val="bullet"/>
+      <w:lvlText w:val=""/>
+      <w:lvlJc w:val="left"/>
+      <w:pPr>
+        <w:ind w:left="2160" w:hanging="360"/>
+      </w:pPr>
+      <w:rPr>
+        <w:rFonts w:ascii="Wingdings" w:hAnsi="Wingdings" w:hint="default"/>
+      </w:rPr>
+    </w:lvl>
+    <w:lvl w:ilvl="3" w:tplc="04160001" w:tentative="1">
+      <w:start w:val="1"/>
+      <w:numFmt w:val="bullet"/>
+      <w:lvlText w:val=""/>
+      <w:lvlJc w:val="left"/>
+      <w:pPr>
+        <w:ind w:left="2880" w:hanging="360"/>
+      </w:pPr>
+      <w:rPr>
+        <w:rFonts w:ascii="Symbol" w:hAnsi="Symbol" w:hint="default"/>
+      </w:rPr>
+    </w:lvl>
+    <w:lvl w:ilvl="4" w:tplc="04160003" w:tentative="1">
+      <w:start w:val="1"/>
+      <w:numFmt w:val="bullet"/>
+      <w:lvlText w:val="o"/>
+      <w:lvlJc w:val="left"/>
+      <w:pPr>
+        <w:ind w:left="3600" w:hanging="360"/>
+      </w:pPr>
+      <w:rPr>
+        <w:rFonts w:ascii="Courier New" w:hAnsi="Courier New" w:cs="Courier New" w:hint="default"/>
+      </w:rPr>
+    </w:lvl>
+    <w:lvl w:ilvl="5" w:tplc="04160005" w:tentative="1">
+      <w:start w:val="1"/>
+      <w:numFmt w:val="bullet"/>
+      <w:lvlText w:val=""/>
+      <w:lvlJc w:val="left"/>
+      <w:pPr>
+        <w:ind w:left="4320" w:hanging="360"/>
+      </w:pPr>
+      <w:rPr>
+        <w:rFonts w:ascii="Wingdings" w:hAnsi="Wingdings" w:hint="default"/>
+      </w:rPr>
+    </w:lvl>
+    <w:lvl w:ilvl="6" w:tplc="04160001" w:tentative="1">
+      <w:start w:val="1"/>
+      <w:numFmt w:val="bullet"/>
+      <w:lvlText w:val=""/>
+      <w:lvlJc w:val="left"/>
+      <w:pPr>
+        <w:ind w:left="5040" w:hanging="360"/>
+      </w:pPr>
+      <w:rPr>
+        <w:rFonts w:ascii="Symbol" w:hAnsi="Symbol" w:hint="default"/>
+      </w:rPr>
+    </w:lvl>
+    <w:lvl w:ilvl="7" w:tplc="04160003" w:tentative="1">
+      <w:start w:val="1"/>
+      <w:numFmt w:val="bullet"/>
+      <w:lvlText w:val="o"/>
+      <w:lvlJc w:val="left"/>
+      <w:pPr>
+        <w:ind w:left="5760" w:hanging="360"/>
+      </w:pPr>
+      <w:rPr>
+        <w:rFonts w:ascii="Courier New" w:hAnsi="Courier New" w:cs="Courier New" w:hint="default"/>
+      </w:rPr>
+    </w:lvl>
+    <w:lvl w:ilvl="8" w:tplc="04160005" w:tentative="1">
+      <w:start w:val="1"/>
+      <w:numFmt w:val="bullet"/>
+      <w:lvlText w:val=""/>
+      <w:lvlJc w:val="left"/>
+      <w:pPr>
+        <w:ind w:left="6480" w:hanging="360"/>
+      </w:pPr>
+      <w:rPr>
+        <w:rFonts w:ascii="Wingdings" w:hAnsi="Wingdings" w:hint="default"/>
+      </w:rPr>
+    </w:lvl>
+  </w:abstractNum>
+  <w:abstractNum w:abstractNumId="1">
+    <w:nsid w:val="3FF02CEC"/>
+    <w:multiLevelType w:val="hybridMultilevel"/>
+    <w:tmpl w:val="29B2FFEC"/>
+    <w:lvl w:ilvl="0" w:tplc="04160001">
+      <w:start w:val="1"/>
+      <w:numFmt w:val="bullet"/>
+      <w:lvlText w:val=""/>
+      <w:lvlJc w:val="left"/>
+      <w:pPr>
+        <w:ind w:left="720" w:hanging="360"/>
+      </w:pPr>
+      <w:rPr>
+        <w:rFonts w:ascii="Symbol" w:hAnsi="Symbol" w:hint="default"/>
+      </w:rPr>
+    </w:lvl>
+    <w:lvl w:ilvl="1" w:tplc="04160003" w:tentative="1">
+      <w:start w:val="1"/>
+      <w:numFmt w:val="bullet"/>
+      <w:lvlText w:val="o"/>
+      <w:lvlJc w:val="left"/>
+      <w:pPr>
+        <w:ind w:left="1440" w:hanging="360"/>
+      </w:pPr>
+      <w:rPr>
+        <w:rFonts w:ascii="Courier New" w:hAnsi="Courier New" w:cs="Courier New" w:hint="default"/>
+      </w:rPr>
+    </w:lvl>
+    <w:lvl w:ilvl="2" w:tplc="04160005" w:tentative="1">
+      <w:start w:val="1"/>
+      <w:numFmt w:val="bullet"/>
+      <w:lvlText w:val=""/>
+      <w:lvlJc w:val="left"/>
+      <w:pPr>
+        <w:ind w:left="2160" w:hanging="360"/>
+      </w:pPr>
+      <w:rPr>
+        <w:rFonts w:ascii="Wingdings" w:hAnsi="Wingdings" w:hint="default"/>
+      </w:rPr>
+    </w:lvl>
+    <w:lvl w:ilvl="3" w:tplc="04160001" w:tentative="1">
+      <w:start w:val="1"/>
+      <w:numFmt w:val="bullet"/>
+      <w:lvlText w:val=""/>
+      <w:lvlJc w:val="left"/>
+      <w:pPr>
+        <w:ind w:left="2880" w:hanging="360"/>
+      </w:pPr>
+      <w:rPr>
+        <w:rFonts w:ascii="Symbol" w:hAnsi="Symbol" w:hint="default"/>
+      </w:rPr>
+    </w:lvl>
+    <w:lvl w:ilvl="4" w:tplc="04160003" w:tentative="1">
+      <w:start w:val="1"/>
+      <w:numFmt w:val="bullet"/>
+      <w:lvlText w:val="o"/>
+      <w:lvlJc w:val="left"/>
+      <w:pPr>
+        <w:ind w:left="3600" w:hanging="360"/>
+      </w:pPr>
+      <w:rPr>
+        <w:rFonts w:ascii="Courier New" w:hAnsi="Courier New" w:cs="Courier New" w:hint="default"/>
+      </w:rPr>
+    </w:lvl>
+    <w:lvl w:ilvl="5" w:tplc="04160005" w:tentative="1">
+      <w:start w:val="1"/>
+      <w:numFmt w:val="bullet"/>
+      <w:lvlText w:val=""/>
+      <w:lvlJc w:val="left"/>
+      <w:pPr>
+        <w:ind w:left="4320" w:hanging="360"/>
+      </w:pPr>
+      <w:rPr>
+        <w:rFonts w:ascii="Wingdings" w:hAnsi="Wingdings" w:hint="default"/>
+      </w:rPr>
+    </w:lvl>
+    <w:lvl w:ilvl="6" w:tplc="04160001" w:tentative="1">
+      <w:start w:val="1"/>
+      <w:numFmt w:val="bullet"/>
+      <w:lvlText w:val=""/>
+      <w:lvlJc w:val="left"/>
+      <w:pPr>
+        <w:ind w:left="5040" w:hanging="360"/>
+      </w:pPr>
+      <w:rPr>
+        <w:rFonts w:ascii="Symbol" w:hAnsi="Symbol" w:hint="default"/>
+      </w:rPr>
+    </w:lvl>
+    <w:lvl w:ilvl="7" w:tplc="04160003" w:tentative="1">
+      <w:start w:val="1"/>
+      <w:numFmt w:val="bullet"/>
+      <w:lvlText w:val="o"/>
+      <w:lvlJc w:val="left"/>
+      <w:pPr>
+        <w:ind w:left="5760" w:hanging="360"/>
+      </w:pPr>
+      <w:rPr>
+        <w:rFonts w:ascii="Courier New" w:hAnsi="Courier New" w:cs="Courier New" w:hint="default"/>
+      </w:rPr>
+    </w:lvl>
+    <w:lvl w:ilvl="8" w:tplc="04160005" w:tentative="1">
+      <w:start w:val="1"/>
+      <w:numFmt w:val="bullet"/>
+      <w:lvlText w:val=""/>
+      <w:lvlJc w:val="left"/>
+      <w:pPr>
+        <w:ind w:left="6480" w:hanging="360"/>
+      </w:pPr>
+      <w:rPr>
+        <w:rFonts w:ascii="Wingdings" w:hAnsi="Wingdings" w:hint="default"/>
+      </w:rPr>
+    </w:lvl>
+  </w:abstractNum>
+  <w:abstractNum w:abstractNumId="2">
+    <w:nsid w:val="43930FA0"/>
+    <w:multiLevelType w:val="hybridMultilevel"/>
+    <w:tmpl w:val="16341734"/>
+    <w:lvl w:ilvl="0" w:tplc="04160001">
+      <w:start w:val="1"/>
+      <w:numFmt w:val="bullet"/>
+      <w:lvlText w:val=""/>
+      <w:lvlJc w:val="left"/>
+      <w:pPr>
+        <w:ind w:left="720" w:hanging="360"/>
+      </w:pPr>
+      <w:rPr>
+        <w:rFonts w:ascii="Symbol" w:hAnsi="Symbol" w:hint="default"/>
+      </w:rPr>
+    </w:lvl>
+    <w:lvl w:ilvl="1" w:tplc="04160003">
+      <w:start w:val="1"/>
+      <w:numFmt w:val="bullet"/>
+      <w:lvlText w:val="o"/>
+      <w:lvlJc w:val="left"/>
+      <w:pPr>
+        <w:ind w:left="1440" w:hanging="360"/>
+      </w:pPr>
+      <w:rPr>
+        <w:rFonts w:ascii="Courier New" w:hAnsi="Courier New" w:cs="Courier New" w:hint="default"/>
+      </w:rPr>
+    </w:lvl>
+    <w:lvl w:ilvl="2" w:tplc="04160005" w:tentative="1">
+      <w:start w:val="1"/>
+      <w:numFmt w:val="bullet"/>
+      <w:lvlText w:val=""/>
+      <w:lvlJc w:val="left"/>
+      <w:pPr>
+        <w:ind w:left="2160" w:hanging="360"/>
+      </w:pPr>
+      <w:rPr>
+        <w:rFonts w:ascii="Wingdings" w:hAnsi="Wingdings" w:hint="default"/>
+      </w:rPr>
+    </w:lvl>
+    <w:lvl w:ilvl="3" w:tplc="04160001" w:tentative="1">
+      <w:start w:val="1"/>
+      <w:numFmt w:val="bullet"/>
+      <w:lvlText w:val=""/>
+      <w:lvlJc w:val="left"/>
+      <w:pPr>
+        <w:ind w:left="2880" w:hanging="360"/>
+      </w:pPr>
+      <w:rPr>
+        <w:rFonts w:ascii="Symbol" w:hAnsi="Symbol" w:hint="default"/>
+      </w:rPr>
+    </w:lvl>
+    <w:lvl w:ilvl="4" w:tplc="04160003" w:tentative="1">
+      <w:start w:val="1"/>
+      <w:numFmt w:val="bullet"/>
+      <w:lvlText w:val="o"/>
+      <w:lvlJc w:val="left"/>
+      <w:pPr>
+        <w:ind w:left="3600" w:hanging="360"/>
+      </w:pPr>
+      <w:rPr>
+        <w:rFonts w:ascii="Courier New" w:hAnsi="Courier New" w:cs="Courier New" w:hint="default"/>
+      </w:rPr>
+    </w:lvl>
+    <w:lvl w:ilvl="5" w:tplc="04160005" w:tentative="1">
+      <w:start w:val="1"/>
+      <w:numFmt w:val="bullet"/>
+      <w:lvlText w:val=""/>
+      <w:lvlJc w:val="left"/>
+      <w:pPr>
+        <w:ind w:left="4320" w:hanging="360"/>
+      </w:pPr>
+      <w:rPr>
+        <w:rFonts w:ascii="Wingdings" w:hAnsi="Wingdings" w:hint="default"/>
+      </w:rPr>
+    </w:lvl>
+    <w:lvl w:ilvl="6" w:tplc="04160001" w:tentative="1">
+      <w:start w:val="1"/>
+      <w:numFmt w:val="bullet"/>
+      <w:lvlText w:val=""/>
+      <w:lvlJc w:val="left"/>
+      <w:pPr>
+        <w:ind w:left="5040" w:hanging="360"/>
+      </w:pPr>
+      <w:rPr>
+        <w:rFonts w:ascii="Symbol" w:hAnsi="Symbol" w:hint="default"/>
+      </w:rPr>
+    </w:lvl>
+    <w:lvl w:ilvl="7" w:tplc="04160003" w:tentative="1">
+      <w:start w:val="1"/>
+      <w:numFmt w:val="bullet"/>
+      <w:lvlText w:val="o"/>
+      <w:lvlJc w:val="left"/>
+      <w:pPr>
+        <w:ind w:left="5760" w:hanging="360"/>
+      </w:pPr>
+      <w:rPr>
+        <w:rFonts w:ascii="Courier New" w:hAnsi="Courier New" w:cs="Courier New" w:hint="default"/>
+      </w:rPr>
+    </w:lvl>
+    <w:lvl w:ilvl="8" w:tplc="04160005" w:tentative="1">
+      <w:start w:val="1"/>
+      <w:numFmt w:val="bullet"/>
+      <w:lvlText w:val=""/>
+      <w:lvlJc w:val="left"/>
+      <w:pPr>
+        <w:ind w:left="6480" w:hanging="360"/>
+      </w:pPr>
+      <w:rPr>
+        <w:rFonts w:ascii="Wingdings" w:hAnsi="Wingdings" w:hint="default"/>
+      </w:rPr>
+    </w:lvl>
+  </w:abstractNum>
+  <w:abstractNum w:abstractNumId="3">
     <w:nsid w:val="51B9775F"/>
     <w:multiLevelType w:val="hybridMultilevel"/>
     <w:tmpl w:val="92AA01A2"/>
@@ -897,7 +2707,16 @@
     </w:lvl>
   </w:abstractNum>
   <w:num w:numId="1">
+    <w:abstractNumId w:val="3"/>
+  </w:num>
+  <w:num w:numId="2">
     <w:abstractNumId w:val="0"/>
+  </w:num>
+  <w:num w:numId="3">
+    <w:abstractNumId w:val="1"/>
+  </w:num>
+  <w:num w:numId="4">
+    <w:abstractNumId w:val="2"/>
   </w:num>
 </w:numbering>
 </file>
@@ -1137,7 +2956,6 @@
     <w:basedOn w:val="Normal"/>
     <w:link w:val="CabealhoChar"/>
     <w:uiPriority w:val="99"/>
-    <w:semiHidden/>
     <w:unhideWhenUsed/>
     <w:rsid w:val="000946FA"/>
     <w:pPr>
@@ -1153,7 +2971,6 @@
     <w:basedOn w:val="Fontepargpadro"/>
     <w:link w:val="Cabealho"/>
     <w:uiPriority w:val="99"/>
-    <w:semiHidden/>
     <w:rsid w:val="000946FA"/>
   </w:style>
   <w:style w:type="paragraph" w:styleId="Rodap">
@@ -1205,6 +3022,72 @@
         <w:right w:w="108" w:type="dxa"/>
       </w:tblCellMar>
     </w:tblPr>
+  </w:style>
+  <w:style w:type="character" w:styleId="Refdecomentrio">
+    <w:name w:val="annotation reference"/>
+    <w:basedOn w:val="Fontepargpadro"/>
+    <w:uiPriority w:val="99"/>
+    <w:semiHidden/>
+    <w:unhideWhenUsed/>
+    <w:rsid w:val="000F741F"/>
+    <w:rPr>
+      <w:sz w:val="16"/>
+      <w:szCs w:val="16"/>
+    </w:rPr>
+  </w:style>
+  <w:style w:type="paragraph" w:styleId="Textodecomentrio">
+    <w:name w:val="annotation text"/>
+    <w:basedOn w:val="Normal"/>
+    <w:link w:val="TextodecomentrioChar"/>
+    <w:uiPriority w:val="99"/>
+    <w:semiHidden/>
+    <w:unhideWhenUsed/>
+    <w:rsid w:val="000F741F"/>
+    <w:pPr>
+      <w:spacing w:line="240" w:lineRule="auto"/>
+    </w:pPr>
+    <w:rPr>
+      <w:sz w:val="20"/>
+      <w:szCs w:val="20"/>
+    </w:rPr>
+  </w:style>
+  <w:style w:type="character" w:customStyle="1" w:styleId="TextodecomentrioChar">
+    <w:name w:val="Texto de comentário Char"/>
+    <w:basedOn w:val="Fontepargpadro"/>
+    <w:link w:val="Textodecomentrio"/>
+    <w:uiPriority w:val="99"/>
+    <w:semiHidden/>
+    <w:rsid w:val="000F741F"/>
+    <w:rPr>
+      <w:sz w:val="20"/>
+      <w:szCs w:val="20"/>
+    </w:rPr>
+  </w:style>
+  <w:style w:type="paragraph" w:styleId="Assuntodocomentrio">
+    <w:name w:val="annotation subject"/>
+    <w:basedOn w:val="Textodecomentrio"/>
+    <w:next w:val="Textodecomentrio"/>
+    <w:link w:val="AssuntodocomentrioChar"/>
+    <w:uiPriority w:val="99"/>
+    <w:semiHidden/>
+    <w:unhideWhenUsed/>
+    <w:rsid w:val="000F741F"/>
+    <w:rPr>
+      <w:b/>
+      <w:bCs/>
+    </w:rPr>
+  </w:style>
+  <w:style w:type="character" w:customStyle="1" w:styleId="AssuntodocomentrioChar">
+    <w:name w:val="Assunto do comentário Char"/>
+    <w:basedOn w:val="TextodecomentrioChar"/>
+    <w:link w:val="Assuntodocomentrio"/>
+    <w:uiPriority w:val="99"/>
+    <w:semiHidden/>
+    <w:rsid w:val="000F741F"/>
+    <w:rPr>
+      <w:b/>
+      <w:bCs/>
+    </w:rPr>
   </w:style>
 </w:styles>
 </file>

</xml_diff>

<commit_message>
plano de trabalho colaborativo
adicionado dicionario de pacote2: Plano de coaching
e adicionado dicionario de pacote3 plano de trabalho colaborativo;
tambem atualizado a eap do projeto
</commit_message>
<xml_diff>
--- a/Planejando/2-gestao_de_escopo/Dicionario_da_EAP_DO_PPPGC.docx
+++ b/Planejando/2-gestao_de_escopo/Dicionario_da_EAP_DO_PPPGC.docx
@@ -191,7 +191,7 @@
         </w:rPr>
         <w:drawing>
           <wp:inline distT="0" distB="0" distL="0" distR="0">
-            <wp:extent cx="6613134" cy="3458568"/>
+            <wp:extent cx="7756138" cy="3490623"/>
             <wp:effectExtent l="19050" t="0" r="0" b="0"/>
             <wp:docPr id="8" name="Imagem 8" descr="C:\Users\lorena\Pictures\Governanca Corporativa\PPPGC.png"/>
             <wp:cNvGraphicFramePr>
@@ -208,7 +208,6 @@
                   </pic:nvPicPr>
                   <pic:blipFill>
                     <a:blip r:embed="rId9" cstate="print"/>
-                    <a:srcRect/>
                     <a:stretch>
                       <a:fillRect/>
                     </a:stretch>
@@ -216,7 +215,7 @@
                   <pic:spPr bwMode="auto">
                     <a:xfrm>
                       <a:off x="0" y="0"/>
-                      <a:ext cx="6616334" cy="3460241"/>
+                      <a:ext cx="7764946" cy="3494587"/>
                     </a:xfrm>
                     <a:prstGeom prst="rect">
                       <a:avLst/>
@@ -315,7 +314,7 @@
               <w:rPr>
                 <w:b/>
               </w:rPr>
-              <w:t>EAP IDENTADA</w:t>
+              <w:t>LISTA DE PACOTES</w:t>
             </w:r>
           </w:p>
         </w:tc>
@@ -425,58 +424,6 @@
           <w:b/>
         </w:rPr>
       </w:pPr>
-      <w:r>
-        <w:rPr>
-          <w:b/>
-          <w:noProof/>
-          <w:lang w:eastAsia="pt-BR"/>
-        </w:rPr>
-        <w:drawing>
-          <wp:inline distT="0" distB="0" distL="0" distR="0">
-            <wp:extent cx="5860990" cy="3991785"/>
-            <wp:effectExtent l="19050" t="0" r="6410" b="0"/>
-            <wp:docPr id="7" name="Imagem 7"/>
-            <wp:cNvGraphicFramePr>
-              <a:graphicFrameLocks xmlns:a="http://schemas.openxmlformats.org/drawingml/2006/main" noChangeAspect="1"/>
-            </wp:cNvGraphicFramePr>
-            <a:graphic xmlns:a="http://schemas.openxmlformats.org/drawingml/2006/main">
-              <a:graphicData uri="http://schemas.openxmlformats.org/drawingml/2006/picture">
-                <pic:pic xmlns:pic="http://schemas.openxmlformats.org/drawingml/2006/picture">
-                  <pic:nvPicPr>
-                    <pic:cNvPr id="0" name="Picture 7"/>
-                    <pic:cNvPicPr>
-                      <a:picLocks noChangeAspect="1" noChangeArrowheads="1"/>
-                    </pic:cNvPicPr>
-                  </pic:nvPicPr>
-                  <pic:blipFill>
-                    <a:blip r:embed="rId10" cstate="print"/>
-                    <a:srcRect/>
-                    <a:stretch>
-                      <a:fillRect/>
-                    </a:stretch>
-                  </pic:blipFill>
-                  <pic:spPr bwMode="auto">
-                    <a:xfrm>
-                      <a:off x="0" y="0"/>
-                      <a:ext cx="5869886" cy="3997844"/>
-                    </a:xfrm>
-                    <a:prstGeom prst="rect">
-                      <a:avLst/>
-                    </a:prstGeom>
-                    <a:noFill/>
-                    <a:ln w="9525">
-                      <a:noFill/>
-                      <a:miter lim="800000"/>
-                      <a:headEnd/>
-                      <a:tailEnd/>
-                    </a:ln>
-                  </pic:spPr>
-                </pic:pic>
-              </a:graphicData>
-            </a:graphic>
-          </wp:inline>
-        </w:drawing>
-      </w:r>
     </w:p>
     <w:p>
       <w:pPr>
@@ -724,12 +671,12 @@
     <w:p>
       <w:pPr>
         <w:sectPr>
-          <w:headerReference w:type="even" r:id="rId11"/>
-          <w:headerReference w:type="default" r:id="rId12"/>
-          <w:footerReference w:type="even" r:id="rId13"/>
-          <w:footerReference w:type="default" r:id="rId14"/>
-          <w:headerReference w:type="first" r:id="rId15"/>
-          <w:footerReference w:type="first" r:id="rId16"/>
+          <w:headerReference w:type="even" r:id="rId10"/>
+          <w:headerReference w:type="default" r:id="rId11"/>
+          <w:footerReference w:type="even" r:id="rId12"/>
+          <w:footerReference w:type="default" r:id="rId13"/>
+          <w:headerReference w:type="first" r:id="rId14"/>
+          <w:footerReference w:type="first" r:id="rId15"/>
           <w:pgSz w:w="16838" w:h="11906" w:orient="landscape"/>
           <w:pgMar w:top="1701" w:right="1417" w:bottom="1701" w:left="1417" w:header="708" w:footer="708" w:gutter="0"/>
           <w:cols w:space="708"/>
@@ -969,7 +916,7 @@
               <w:rPr>
                 <w:b/>
               </w:rPr>
-              <w:t>1</w:t>
+              <w:t>?</w:t>
             </w:r>
           </w:p>
         </w:tc>
@@ -1214,7 +1161,7 @@
           <w:sz w:val="20"/>
           <w:szCs w:val="20"/>
         </w:rPr>
-        <w:t>Reunir equipe de palestrantes</w:t>
+        <w:t>Realizar o Diagnostico:</w:t>
       </w:r>
     </w:p>
     <w:p>
@@ -1234,7 +1181,23 @@
           <w:sz w:val="20"/>
           <w:szCs w:val="20"/>
         </w:rPr>
-        <w:t>Seleção Interna (no âmbito do IFPI) de palestrantes;</w:t>
+        <w:t xml:space="preserve">Analise </w:t>
+      </w:r>
+      <w:proofErr w:type="spellStart"/>
+      <w:r>
+        <w:rPr>
+          <w:sz w:val="20"/>
+          <w:szCs w:val="20"/>
+        </w:rPr>
+        <w:t>swot</w:t>
+      </w:r>
+      <w:proofErr w:type="spellEnd"/>
+      <w:r>
+        <w:rPr>
+          <w:sz w:val="20"/>
+          <w:szCs w:val="20"/>
+        </w:rPr>
+        <w:t>;</w:t>
       </w:r>
     </w:p>
     <w:p>
@@ -1254,7 +1217,7 @@
           <w:sz w:val="20"/>
           <w:szCs w:val="20"/>
         </w:rPr>
-        <w:t xml:space="preserve">Seleção de Palestrantes externos ao </w:t>
+        <w:t xml:space="preserve">Diagrama de </w:t>
       </w:r>
       <w:proofErr w:type="spellStart"/>
       <w:r>
@@ -1262,7 +1225,7 @@
           <w:sz w:val="20"/>
           <w:szCs w:val="20"/>
         </w:rPr>
-        <w:t>ifpi</w:t>
+        <w:t>Pareto</w:t>
       </w:r>
       <w:proofErr w:type="spellEnd"/>
       <w:r>
@@ -1285,12 +1248,37 @@
           <w:szCs w:val="20"/>
         </w:rPr>
       </w:pPr>
-      <w:r>
-        <w:rPr>
-          <w:sz w:val="20"/>
-          <w:szCs w:val="20"/>
-        </w:rPr>
-        <w:t>Contratação de Palestrantes;</w:t>
+      <w:proofErr w:type="spellStart"/>
+      <w:r>
+        <w:rPr>
+          <w:sz w:val="20"/>
+          <w:szCs w:val="20"/>
+        </w:rPr>
+        <w:t>Piramide</w:t>
+      </w:r>
+      <w:proofErr w:type="spellEnd"/>
+      <w:r>
+        <w:rPr>
+          <w:sz w:val="20"/>
+          <w:szCs w:val="20"/>
+        </w:rPr>
+        <w:t xml:space="preserve"> de </w:t>
+      </w:r>
+      <w:proofErr w:type="spellStart"/>
+      <w:r>
+        <w:rPr>
+          <w:sz w:val="20"/>
+          <w:szCs w:val="20"/>
+        </w:rPr>
+        <w:t>Maslow</w:t>
+      </w:r>
+      <w:proofErr w:type="spellEnd"/>
+      <w:r>
+        <w:rPr>
+          <w:sz w:val="20"/>
+          <w:szCs w:val="20"/>
+        </w:rPr>
+        <w:t>;</w:t>
       </w:r>
     </w:p>
     <w:p>
@@ -1310,7 +1298,23 @@
           <w:sz w:val="20"/>
           <w:szCs w:val="20"/>
         </w:rPr>
-        <w:t>Definir o escopo dos trabalhos:</w:t>
+        <w:t xml:space="preserve">Elaborar Plano </w:t>
+      </w:r>
+      <w:proofErr w:type="spellStart"/>
+      <w:r>
+        <w:rPr>
+          <w:sz w:val="20"/>
+          <w:szCs w:val="20"/>
+        </w:rPr>
+        <w:t>Concientização</w:t>
+      </w:r>
+      <w:proofErr w:type="spellEnd"/>
+      <w:r>
+        <w:rPr>
+          <w:sz w:val="20"/>
+          <w:szCs w:val="20"/>
+        </w:rPr>
+        <w:t>;</w:t>
       </w:r>
     </w:p>
     <w:p>
@@ -1330,35 +1334,52 @@
           <w:sz w:val="20"/>
           <w:szCs w:val="20"/>
         </w:rPr>
-        <w:t>R</w:t>
-      </w:r>
-      <w:r>
-        <w:rPr>
-          <w:sz w:val="20"/>
-          <w:szCs w:val="20"/>
-        </w:rPr>
-        <w:t>ealização de</w:t>
-      </w:r>
-      <w:r>
-        <w:rPr>
-          <w:sz w:val="20"/>
-          <w:szCs w:val="20"/>
-        </w:rPr>
-        <w:t xml:space="preserve"> plano de </w:t>
-      </w:r>
-      <w:r>
-        <w:rPr>
-          <w:sz w:val="20"/>
-          <w:szCs w:val="20"/>
-        </w:rPr>
-        <w:t>palestra/ou vídeo conferência</w:t>
-      </w:r>
-      <w:r>
-        <w:rPr>
-          <w:sz w:val="20"/>
-          <w:szCs w:val="20"/>
-        </w:rPr>
-        <w:t xml:space="preserve"> sobre gestão de projetos</w:t>
+        <w:t>Elaborar:</w:t>
+      </w:r>
+    </w:p>
+    <w:p>
+      <w:pPr>
+        <w:pStyle w:val="PargrafodaLista"/>
+        <w:numPr>
+          <w:ilvl w:val="2"/>
+          <w:numId w:val="2"/>
+        </w:numPr>
+        <w:rPr>
+          <w:sz w:val="20"/>
+          <w:szCs w:val="20"/>
+        </w:rPr>
+      </w:pPr>
+      <w:proofErr w:type="spellStart"/>
+      <w:r>
+        <w:rPr>
+          <w:sz w:val="20"/>
+          <w:szCs w:val="20"/>
+        </w:rPr>
+        <w:t>Check</w:t>
+      </w:r>
+      <w:proofErr w:type="spellEnd"/>
+      <w:r>
+        <w:rPr>
+          <w:sz w:val="20"/>
+          <w:szCs w:val="20"/>
+        </w:rPr>
+        <w:t xml:space="preserve"> </w:t>
+      </w:r>
+      <w:proofErr w:type="spellStart"/>
+      <w:r>
+        <w:rPr>
+          <w:sz w:val="20"/>
+          <w:szCs w:val="20"/>
+        </w:rPr>
+        <w:t>list</w:t>
+      </w:r>
+      <w:proofErr w:type="spellEnd"/>
+      <w:r>
+        <w:rPr>
+          <w:sz w:val="20"/>
+          <w:szCs w:val="20"/>
+        </w:rPr>
+        <w:t xml:space="preserve"> 5W2H</w:t>
       </w:r>
       <w:r>
         <w:rPr>
@@ -1366,6 +1387,82 @@
           <w:szCs w:val="20"/>
         </w:rPr>
         <w:t>;</w:t>
+      </w:r>
+    </w:p>
+    <w:p>
+      <w:pPr>
+        <w:pStyle w:val="PargrafodaLista"/>
+        <w:numPr>
+          <w:ilvl w:val="2"/>
+          <w:numId w:val="2"/>
+        </w:numPr>
+        <w:rPr>
+          <w:sz w:val="20"/>
+          <w:szCs w:val="20"/>
+        </w:rPr>
+      </w:pPr>
+      <w:r>
+        <w:rPr>
+          <w:sz w:val="20"/>
+          <w:szCs w:val="20"/>
+        </w:rPr>
+        <w:t>Matriz de Gerenciamento do Tempo;</w:t>
+      </w:r>
+    </w:p>
+    <w:p>
+      <w:pPr>
+        <w:pStyle w:val="PargrafodaLista"/>
+        <w:numPr>
+          <w:ilvl w:val="2"/>
+          <w:numId w:val="2"/>
+        </w:numPr>
+        <w:rPr>
+          <w:sz w:val="20"/>
+          <w:szCs w:val="20"/>
+        </w:rPr>
+      </w:pPr>
+      <w:r>
+        <w:rPr>
+          <w:sz w:val="20"/>
+          <w:szCs w:val="20"/>
+        </w:rPr>
+        <w:t xml:space="preserve">A3 </w:t>
+      </w:r>
+      <w:proofErr w:type="spellStart"/>
+      <w:r>
+        <w:rPr>
+          <w:sz w:val="20"/>
+          <w:szCs w:val="20"/>
+        </w:rPr>
+        <w:t>thinking</w:t>
+      </w:r>
+      <w:proofErr w:type="spellEnd"/>
+      <w:r>
+        <w:rPr>
+          <w:sz w:val="20"/>
+          <w:szCs w:val="20"/>
+        </w:rPr>
+        <w:t>;</w:t>
+      </w:r>
+    </w:p>
+    <w:p>
+      <w:pPr>
+        <w:pStyle w:val="PargrafodaLista"/>
+        <w:numPr>
+          <w:ilvl w:val="2"/>
+          <w:numId w:val="2"/>
+        </w:numPr>
+        <w:rPr>
+          <w:sz w:val="20"/>
+          <w:szCs w:val="20"/>
+        </w:rPr>
+      </w:pPr>
+      <w:r>
+        <w:rPr>
+          <w:sz w:val="20"/>
+          <w:szCs w:val="20"/>
+        </w:rPr>
+        <w:t>Diagrama de ISHIKAWA</w:t>
       </w:r>
     </w:p>
     <w:p>
@@ -1385,21 +1482,27 @@
           <w:sz w:val="20"/>
           <w:szCs w:val="20"/>
         </w:rPr>
-        <w:t>R</w:t>
-      </w:r>
-      <w:r>
-        <w:rPr>
-          <w:sz w:val="20"/>
-          <w:szCs w:val="20"/>
-        </w:rPr>
-        <w:t>ealização de palestra/ ou vídeo conferência</w:t>
-      </w:r>
-      <w:r>
-        <w:rPr>
-          <w:sz w:val="20"/>
-          <w:szCs w:val="20"/>
-        </w:rPr>
-        <w:t xml:space="preserve"> de governança de Corporativa</w:t>
+        <w:t>Apresentação do Plano e execução (ciclo PDCA)</w:t>
+      </w:r>
+    </w:p>
+    <w:p>
+      <w:pPr>
+        <w:pStyle w:val="PargrafodaLista"/>
+        <w:numPr>
+          <w:ilvl w:val="0"/>
+          <w:numId w:val="2"/>
+        </w:numPr>
+        <w:rPr>
+          <w:sz w:val="20"/>
+          <w:szCs w:val="20"/>
+        </w:rPr>
+      </w:pPr>
+      <w:r>
+        <w:rPr>
+          <w:sz w:val="20"/>
+          <w:szCs w:val="20"/>
+        </w:rPr>
+        <w:t>Reunir equipe de palestrantes</w:t>
       </w:r>
       <w:r>
         <w:rPr>
@@ -1426,6 +1529,102 @@
           <w:sz w:val="20"/>
           <w:szCs w:val="20"/>
         </w:rPr>
+        <w:t>Seleção Interna (no âmbito do IFPI) de palestrantes;</w:t>
+      </w:r>
+    </w:p>
+    <w:p>
+      <w:pPr>
+        <w:pStyle w:val="PargrafodaLista"/>
+        <w:numPr>
+          <w:ilvl w:val="1"/>
+          <w:numId w:val="2"/>
+        </w:numPr>
+        <w:rPr>
+          <w:sz w:val="20"/>
+          <w:szCs w:val="20"/>
+        </w:rPr>
+      </w:pPr>
+      <w:r>
+        <w:rPr>
+          <w:sz w:val="20"/>
+          <w:szCs w:val="20"/>
+        </w:rPr>
+        <w:t xml:space="preserve">Seleção de Palestrantes externos ao </w:t>
+      </w:r>
+      <w:proofErr w:type="spellStart"/>
+      <w:r>
+        <w:rPr>
+          <w:sz w:val="20"/>
+          <w:szCs w:val="20"/>
+        </w:rPr>
+        <w:t>ifpi</w:t>
+      </w:r>
+      <w:proofErr w:type="spellEnd"/>
+      <w:r>
+        <w:rPr>
+          <w:sz w:val="20"/>
+          <w:szCs w:val="20"/>
+        </w:rPr>
+        <w:t>;</w:t>
+      </w:r>
+    </w:p>
+    <w:p>
+      <w:pPr>
+        <w:pStyle w:val="PargrafodaLista"/>
+        <w:numPr>
+          <w:ilvl w:val="1"/>
+          <w:numId w:val="2"/>
+        </w:numPr>
+        <w:rPr>
+          <w:sz w:val="20"/>
+          <w:szCs w:val="20"/>
+        </w:rPr>
+      </w:pPr>
+      <w:r>
+        <w:rPr>
+          <w:sz w:val="20"/>
+          <w:szCs w:val="20"/>
+        </w:rPr>
+        <w:t>Contratação de Palestrantes;</w:t>
+      </w:r>
+    </w:p>
+    <w:p>
+      <w:pPr>
+        <w:pStyle w:val="PargrafodaLista"/>
+        <w:numPr>
+          <w:ilvl w:val="0"/>
+          <w:numId w:val="2"/>
+        </w:numPr>
+        <w:rPr>
+          <w:sz w:val="20"/>
+          <w:szCs w:val="20"/>
+        </w:rPr>
+      </w:pPr>
+      <w:r>
+        <w:rPr>
+          <w:sz w:val="20"/>
+          <w:szCs w:val="20"/>
+        </w:rPr>
+        <w:t>Definir o escopo dos trabalhos:</w:t>
+      </w:r>
+    </w:p>
+    <w:p>
+      <w:pPr>
+        <w:pStyle w:val="PargrafodaLista"/>
+        <w:numPr>
+          <w:ilvl w:val="1"/>
+          <w:numId w:val="2"/>
+        </w:numPr>
+        <w:rPr>
+          <w:sz w:val="20"/>
+          <w:szCs w:val="20"/>
+        </w:rPr>
+      </w:pPr>
+      <w:r>
+        <w:rPr>
+          <w:sz w:val="20"/>
+          <w:szCs w:val="20"/>
+        </w:rPr>
         <w:t>R</w:t>
       </w:r>
       <w:r>
@@ -1433,6 +1632,61 @@
           <w:sz w:val="20"/>
           <w:szCs w:val="20"/>
         </w:rPr>
+        <w:t>ealização de</w:t>
+      </w:r>
+      <w:r>
+        <w:rPr>
+          <w:sz w:val="20"/>
+          <w:szCs w:val="20"/>
+        </w:rPr>
+        <w:t xml:space="preserve"> plano de </w:t>
+      </w:r>
+      <w:r>
+        <w:rPr>
+          <w:sz w:val="20"/>
+          <w:szCs w:val="20"/>
+        </w:rPr>
+        <w:t>palestra/ou vídeo conferência</w:t>
+      </w:r>
+      <w:r>
+        <w:rPr>
+          <w:sz w:val="20"/>
+          <w:szCs w:val="20"/>
+        </w:rPr>
+        <w:t xml:space="preserve"> sobre gestão de projetos</w:t>
+      </w:r>
+      <w:r>
+        <w:rPr>
+          <w:sz w:val="20"/>
+          <w:szCs w:val="20"/>
+        </w:rPr>
+        <w:t>;</w:t>
+      </w:r>
+    </w:p>
+    <w:p>
+      <w:pPr>
+        <w:pStyle w:val="PargrafodaLista"/>
+        <w:numPr>
+          <w:ilvl w:val="1"/>
+          <w:numId w:val="2"/>
+        </w:numPr>
+        <w:rPr>
+          <w:sz w:val="20"/>
+          <w:szCs w:val="20"/>
+        </w:rPr>
+      </w:pPr>
+      <w:r>
+        <w:rPr>
+          <w:sz w:val="20"/>
+          <w:szCs w:val="20"/>
+        </w:rPr>
+        <w:t>R</w:t>
+      </w:r>
+      <w:r>
+        <w:rPr>
+          <w:sz w:val="20"/>
+          <w:szCs w:val="20"/>
+        </w:rPr>
         <w:t>ealização de palestra/ ou vídeo conferência</w:t>
       </w:r>
       <w:r>
@@ -1440,6 +1694,47 @@
           <w:sz w:val="20"/>
           <w:szCs w:val="20"/>
         </w:rPr>
+        <w:t xml:space="preserve"> de governança de Corporativa</w:t>
+      </w:r>
+      <w:r>
+        <w:rPr>
+          <w:sz w:val="20"/>
+          <w:szCs w:val="20"/>
+        </w:rPr>
+        <w:t>;</w:t>
+      </w:r>
+    </w:p>
+    <w:p>
+      <w:pPr>
+        <w:pStyle w:val="PargrafodaLista"/>
+        <w:numPr>
+          <w:ilvl w:val="1"/>
+          <w:numId w:val="2"/>
+        </w:numPr>
+        <w:rPr>
+          <w:sz w:val="20"/>
+          <w:szCs w:val="20"/>
+        </w:rPr>
+      </w:pPr>
+      <w:r>
+        <w:rPr>
+          <w:sz w:val="20"/>
+          <w:szCs w:val="20"/>
+        </w:rPr>
+        <w:t>R</w:t>
+      </w:r>
+      <w:r>
+        <w:rPr>
+          <w:sz w:val="20"/>
+          <w:szCs w:val="20"/>
+        </w:rPr>
+        <w:t>ealização de palestra/ ou vídeo conferência</w:t>
+      </w:r>
+      <w:r>
+        <w:rPr>
+          <w:sz w:val="20"/>
+          <w:szCs w:val="20"/>
+        </w:rPr>
         <w:t xml:space="preserve"> de </w:t>
       </w:r>
       <w:r>
@@ -1509,6 +1804,7 @@
           <w:sz w:val="20"/>
           <w:szCs w:val="20"/>
         </w:rPr>
+        <w:lastRenderedPageBreak/>
         <w:t xml:space="preserve">Alan </w:t>
       </w:r>
       <w:proofErr w:type="spellStart"/>
@@ -1688,7 +1984,6 @@
         <w:rPr>
           <w:b/>
         </w:rPr>
-        <w:lastRenderedPageBreak/>
         <w:t>Sucessores Principais do pacote de trabalho</w:t>
       </w:r>
     </w:p>
@@ -2261,7 +2556,7 @@
               <w:rPr>
                 <w:b/>
               </w:rPr>
-              <w:t>1</w:t>
+              <w:t>?</w:t>
             </w:r>
           </w:p>
         </w:tc>
@@ -2343,7 +2638,13 @@
               <w:rPr>
                 <w:b/>
               </w:rPr>
-              <w:t>7dias (Uma semana)</w:t>
+              <w:t xml:space="preserve">30 </w:t>
+            </w:r>
+            <w:r>
+              <w:rPr>
+                <w:b/>
+              </w:rPr>
+              <w:t>dias (Uma semana)</w:t>
             </w:r>
           </w:p>
         </w:tc>
@@ -2380,6 +2681,12 @@
                 <w:b/>
               </w:rPr>
             </w:pPr>
+            <w:r>
+              <w:rPr>
+                <w:b/>
+              </w:rPr>
+              <w:t>R$ 10.000</w:t>
+            </w:r>
           </w:p>
         </w:tc>
       </w:tr>
@@ -2764,6 +3071,11 @@
       </w:r>
     </w:p>
     <w:p>
+      <w:pPr>
+        <w:rPr>
+          <w:b/>
+        </w:rPr>
+      </w:pPr>
       <w:r>
         <w:rPr>
           <w:b/>
@@ -2771,40 +3083,1305 @@
         <w:tab/>
       </w:r>
       <w:r>
-        <w:t>(definindo)</w:t>
-      </w:r>
-    </w:p>
-    <w:p>
-      <w:pPr>
-        <w:rPr>
-          <w:b/>
-        </w:rPr>
-      </w:pPr>
-      <w:r>
-        <w:rPr>
-          <w:b/>
-        </w:rPr>
+        <w:t>Entre o</w:t>
+      </w:r>
+      <w:r>
+        <w:t>s principais predecessores est</w:t>
+      </w:r>
+      <w:r>
+        <w:t>ão</w:t>
+      </w:r>
+      <w:r>
+        <w:t xml:space="preserve"> (a</w:t>
+      </w:r>
+      <w:r>
+        <w:t>):</w:t>
+      </w:r>
+      <w:r>
+        <w:rPr>
+          <w:b/>
+        </w:rPr>
+        <w:t xml:space="preserve"> </w:t>
+      </w:r>
+    </w:p>
+    <w:p>
+      <w:pPr>
+        <w:pStyle w:val="PargrafodaLista"/>
+        <w:numPr>
+          <w:ilvl w:val="0"/>
+          <w:numId w:val="7"/>
+        </w:numPr>
+      </w:pPr>
+      <w:r>
+        <w:t>PACOTE 1</w:t>
+      </w:r>
+    </w:p>
+    <w:p>
+      <w:pPr>
+        <w:rPr>
+          <w:b/>
+        </w:rPr>
+      </w:pPr>
+    </w:p>
+    <w:p>
+      <w:pPr>
+        <w:rPr>
+          <w:b/>
+        </w:rPr>
+      </w:pPr>
+      <w:r>
+        <w:rPr>
+          <w:b/>
+        </w:rPr>
+        <w:lastRenderedPageBreak/>
         <w:t>Sucessores Principais do pacote de trabalho</w:t>
       </w:r>
     </w:p>
     <w:p>
-      <w:pPr>
-        <w:rPr>
-          <w:b/>
-        </w:rPr>
-      </w:pPr>
-    </w:p>
-    <w:p>
-      <w:pPr>
-        <w:rPr>
-          <w:b/>
-        </w:rPr>
-      </w:pPr>
-      <w:r>
-        <w:rPr>
-          <w:b/>
-        </w:rPr>
+      <w:r>
+        <w:rPr>
+          <w:b/>
+        </w:rPr>
+        <w:tab/>
+      </w:r>
+      <w:r>
+        <w:t>Entre os principais sucessores deste pacote de trabalho está (ao):</w:t>
+      </w:r>
+    </w:p>
+    <w:p>
+      <w:pPr>
+        <w:pStyle w:val="PargrafodaLista"/>
+        <w:numPr>
+          <w:ilvl w:val="0"/>
+          <w:numId w:val="7"/>
+        </w:numPr>
+      </w:pPr>
+      <w:r>
+        <w:t>PACOTE 4: PLANO DE IMPLANTACAO DE METODOLOGIA DE GESTÃO DE PROJETOS</w:t>
+      </w:r>
+    </w:p>
+    <w:p>
+      <w:pPr>
+        <w:pStyle w:val="PargrafodaLista"/>
+        <w:numPr>
+          <w:ilvl w:val="0"/>
+          <w:numId w:val="7"/>
+        </w:numPr>
+      </w:pPr>
+      <w:r>
+        <w:t>PACOTE 5: PLANO DE IMPLANTAÇÃO DE SOFTWARE DA METODOLOGIA DE PROJETOS ADOTADA</w:t>
+      </w:r>
+    </w:p>
+    <w:p>
+      <w:pPr>
+        <w:pStyle w:val="PargrafodaLista"/>
+        <w:numPr>
+          <w:ilvl w:val="0"/>
+          <w:numId w:val="7"/>
+        </w:numPr>
+        <w:rPr>
+          <w:b/>
+        </w:rPr>
+      </w:pPr>
+    </w:p>
+    <w:p>
+      <w:pPr>
+        <w:rPr>
+          <w:b/>
+        </w:rPr>
+      </w:pPr>
+    </w:p>
+    <w:p>
+      <w:pPr>
+        <w:rPr>
+          <w:b/>
+        </w:rPr>
+      </w:pPr>
+      <w:r>
+        <w:rPr>
+          <w:b/>
+        </w:rPr>
+        <w:t>Riscos associados ao pacote</w:t>
+      </w:r>
+    </w:p>
+    <w:p>
+      <w:pPr>
+        <w:ind w:firstLine="708"/>
+      </w:pPr>
+      <w:r>
+        <w:t>Dentre os principais riscos identificados estão:</w:t>
+      </w:r>
+    </w:p>
+    <w:p>
+      <w:pPr>
+        <w:pStyle w:val="PargrafodaLista"/>
+        <w:numPr>
+          <w:ilvl w:val="0"/>
+          <w:numId w:val="8"/>
+        </w:numPr>
+      </w:pPr>
+      <w:r>
+        <w:t>Risco de processo licitatório para contratação dos serviços de treinamento/</w:t>
+      </w:r>
+      <w:proofErr w:type="spellStart"/>
+      <w:r>
+        <w:t>coaching</w:t>
+      </w:r>
+      <w:proofErr w:type="spellEnd"/>
+      <w:r>
+        <w:t>/consultoria demorar demais;</w:t>
+      </w:r>
+    </w:p>
+    <w:p>
+      <w:pPr>
+        <w:pStyle w:val="PargrafodaLista"/>
+        <w:numPr>
+          <w:ilvl w:val="0"/>
+          <w:numId w:val="8"/>
+        </w:numPr>
+      </w:pPr>
+      <w:r>
+        <w:t xml:space="preserve">Risco da equipe se desestimular devido </w:t>
+      </w:r>
+      <w:proofErr w:type="gramStart"/>
+      <w:r>
+        <w:t>a</w:t>
+      </w:r>
+      <w:proofErr w:type="gramEnd"/>
+      <w:r>
+        <w:t xml:space="preserve"> demora da licitação;</w:t>
+      </w:r>
+    </w:p>
+    <w:p>
+      <w:pPr>
+        <w:pStyle w:val="PargrafodaLista"/>
+        <w:numPr>
+          <w:ilvl w:val="0"/>
+          <w:numId w:val="8"/>
+        </w:numPr>
+      </w:pPr>
+      <w:r>
+        <w:t>Risco d</w:t>
+      </w:r>
+      <w:r>
+        <w:t>a licitação não ser bem planejada e provocar atrasos no projeto;</w:t>
+      </w:r>
+    </w:p>
+    <w:p/>
+    <w:p/>
+    <w:p/>
+    <w:p/>
+    <w:p/>
+    <w:p/>
+    <w:p/>
+    <w:p/>
+    <w:p/>
+    <w:p/>
+    <w:p/>
+    <w:p/>
+    <w:p/>
+    <w:p/>
+    <w:p/>
+    <w:p/>
+    <w:tbl>
+      <w:tblPr>
+        <w:tblStyle w:val="Tabelacomgrade"/>
+        <w:tblW w:w="0" w:type="auto"/>
+        <w:tblLook w:val="04A0"/>
+      </w:tblPr>
+      <w:tblGrid>
+        <w:gridCol w:w="1404"/>
+        <w:gridCol w:w="5552"/>
+        <w:gridCol w:w="1764"/>
+      </w:tblGrid>
+      <w:tr>
+        <w:tc>
+          <w:tcPr>
+            <w:tcW w:w="14144" w:type="dxa"/>
+            <w:gridSpan w:val="3"/>
+            <w:shd w:val="clear" w:color="auto" w:fill="92D050"/>
+          </w:tcPr>
+          <w:p>
+            <w:pPr>
+              <w:pStyle w:val="Cabealho"/>
+              <w:jc w:val="center"/>
+            </w:pPr>
+            <w:r>
+              <w:rPr>
+                <w:b/>
+              </w:rPr>
+              <w:lastRenderedPageBreak/>
+              <w:t>PPPGC PLANEJAMENTO DO PROGRAMA DE GOVERNANÇA CORPORATIVA DO IFPI</w:t>
+            </w:r>
+          </w:p>
+        </w:tc>
+      </w:tr>
+      <w:tr>
+        <w:tc>
+          <w:tcPr>
+            <w:tcW w:w="14144" w:type="dxa"/>
+            <w:gridSpan w:val="3"/>
+          </w:tcPr>
+          <w:p>
+            <w:pPr>
+              <w:pStyle w:val="Cabealho"/>
+              <w:tabs>
+                <w:tab w:val="clear" w:pos="4252"/>
+                <w:tab w:val="clear" w:pos="8504"/>
+                <w:tab w:val="left" w:pos="5643"/>
+              </w:tabs>
+              <w:jc w:val="center"/>
+              <w:rPr>
+                <w:b/>
+              </w:rPr>
+            </w:pPr>
+            <w:r>
+              <w:rPr>
+                <w:b/>
+              </w:rPr>
+              <w:t>DICIONÁRIO DA EAP</w:t>
+            </w:r>
+            <w:r>
+              <w:rPr>
+                <w:b/>
+              </w:rPr>
+              <w:t>:</w:t>
+            </w:r>
+          </w:p>
+          <w:p>
+            <w:pPr>
+              <w:ind w:left="360"/>
+              <w:jc w:val="center"/>
+            </w:pPr>
+            <w:r>
+              <w:rPr>
+                <w:b/>
+              </w:rPr>
+              <w:t>PACOTE 3: PLANO TRABALHO COLABORATIVO</w:t>
+            </w:r>
+          </w:p>
+        </w:tc>
+      </w:tr>
+      <w:tr>
+        <w:tc>
+          <w:tcPr>
+            <w:tcW w:w="1668" w:type="dxa"/>
+          </w:tcPr>
+          <w:p>
+            <w:pPr>
+              <w:pStyle w:val="Cabealho"/>
+            </w:pPr>
+            <w:r>
+              <w:t>Preparado por:</w:t>
+            </w:r>
+          </w:p>
+        </w:tc>
+        <w:tc>
+          <w:tcPr>
+            <w:tcW w:w="10206" w:type="dxa"/>
+          </w:tcPr>
+          <w:p>
+            <w:pPr>
+              <w:pStyle w:val="Cabealho"/>
+            </w:pPr>
+            <w:r>
+              <w:t>Sebastião Vinícius Araújo de Moura</w:t>
+            </w:r>
+          </w:p>
+        </w:tc>
+        <w:tc>
+          <w:tcPr>
+            <w:tcW w:w="2270" w:type="dxa"/>
+          </w:tcPr>
+          <w:p>
+            <w:pPr>
+              <w:pStyle w:val="Cabealho"/>
+            </w:pPr>
+            <w:r>
+              <w:t>Versão 0.1</w:t>
+            </w:r>
+          </w:p>
+        </w:tc>
+      </w:tr>
+      <w:tr>
+        <w:tc>
+          <w:tcPr>
+            <w:tcW w:w="1668" w:type="dxa"/>
+          </w:tcPr>
+          <w:p>
+            <w:pPr>
+              <w:pStyle w:val="Cabealho"/>
+            </w:pPr>
+            <w:r>
+              <w:t>Aprovado por:</w:t>
+            </w:r>
+          </w:p>
+        </w:tc>
+        <w:tc>
+          <w:tcPr>
+            <w:tcW w:w="10206" w:type="dxa"/>
+          </w:tcPr>
+          <w:p>
+            <w:pPr>
+              <w:pStyle w:val="Cabealho"/>
+            </w:pPr>
+            <w:r>
+              <w:t xml:space="preserve">Henrique Flávio de Melo </w:t>
+            </w:r>
+            <w:proofErr w:type="gramStart"/>
+            <w:r>
+              <w:t>Rego</w:t>
+            </w:r>
+            <w:proofErr w:type="gramEnd"/>
+            <w:r>
+              <w:t xml:space="preserve"> de Barros</w:t>
+            </w:r>
+          </w:p>
+        </w:tc>
+        <w:tc>
+          <w:tcPr>
+            <w:tcW w:w="2270" w:type="dxa"/>
+          </w:tcPr>
+          <w:p>
+            <w:pPr>
+              <w:pStyle w:val="Cabealho"/>
+            </w:pPr>
+            <w:r>
+              <w:t>17</w:t>
+            </w:r>
+            <w:r>
+              <w:t>/09/2012</w:t>
+            </w:r>
+          </w:p>
+        </w:tc>
+      </w:tr>
+    </w:tbl>
+    <w:p/>
+    <w:p>
+      <w:pPr>
+        <w:rPr>
+          <w:b/>
+        </w:rPr>
+      </w:pPr>
+      <w:r>
+        <w:rPr>
+          <w:b/>
+        </w:rPr>
+        <w:t>Informações Básicas</w:t>
+      </w:r>
+    </w:p>
+    <w:tbl>
+      <w:tblPr>
+        <w:tblStyle w:val="Tabelacomgrade"/>
+        <w:tblW w:w="0" w:type="auto"/>
+        <w:tblInd w:w="108" w:type="dxa"/>
+        <w:tblLook w:val="04A0"/>
+      </w:tblPr>
+      <w:tblGrid>
+        <w:gridCol w:w="1695"/>
+        <w:gridCol w:w="6827"/>
+      </w:tblGrid>
+      <w:tr>
+        <w:trPr>
+          <w:trHeight w:val="273"/>
+        </w:trPr>
+        <w:tc>
+          <w:tcPr>
+            <w:tcW w:w="1695" w:type="dxa"/>
+          </w:tcPr>
+          <w:p>
+            <w:pPr>
+              <w:rPr>
+                <w:b/>
+              </w:rPr>
+            </w:pPr>
+            <w:r>
+              <w:rPr>
+                <w:b/>
+              </w:rPr>
+              <w:t>Código EAP</w:t>
+            </w:r>
+          </w:p>
+        </w:tc>
+        <w:tc>
+          <w:tcPr>
+            <w:tcW w:w="6827" w:type="dxa"/>
+          </w:tcPr>
+          <w:p>
+            <w:pPr>
+              <w:rPr>
+                <w:b/>
+              </w:rPr>
+            </w:pPr>
+            <w:r>
+              <w:rPr>
+                <w:b/>
+              </w:rPr>
+              <w:t>?</w:t>
+            </w:r>
+          </w:p>
+        </w:tc>
+      </w:tr>
+      <w:tr>
+        <w:trPr>
+          <w:trHeight w:val="259"/>
+        </w:trPr>
+        <w:tc>
+          <w:tcPr>
+            <w:tcW w:w="1695" w:type="dxa"/>
+          </w:tcPr>
+          <w:p>
+            <w:pPr>
+              <w:rPr>
+                <w:b/>
+              </w:rPr>
+            </w:pPr>
+            <w:r>
+              <w:rPr>
+                <w:b/>
+              </w:rPr>
+              <w:t>Responsável</w:t>
+            </w:r>
+          </w:p>
+        </w:tc>
+        <w:tc>
+          <w:tcPr>
+            <w:tcW w:w="6827" w:type="dxa"/>
+          </w:tcPr>
+          <w:p>
+            <w:pPr>
+              <w:rPr>
+                <w:b/>
+              </w:rPr>
+            </w:pPr>
+            <w:r>
+              <w:rPr>
+                <w:b/>
+              </w:rPr>
+              <w:t>Sebastião Vinícius Araújo de Moura</w:t>
+            </w:r>
+          </w:p>
+        </w:tc>
+      </w:tr>
+      <w:tr>
+        <w:trPr>
+          <w:trHeight w:val="273"/>
+        </w:trPr>
+        <w:tc>
+          <w:tcPr>
+            <w:tcW w:w="1695" w:type="dxa"/>
+          </w:tcPr>
+          <w:p>
+            <w:pPr>
+              <w:rPr>
+                <w:b/>
+              </w:rPr>
+            </w:pPr>
+            <w:r>
+              <w:rPr>
+                <w:b/>
+              </w:rPr>
+              <w:t>Prazo Estimado:</w:t>
+            </w:r>
+          </w:p>
+        </w:tc>
+        <w:tc>
+          <w:tcPr>
+            <w:tcW w:w="6827" w:type="dxa"/>
+          </w:tcPr>
+          <w:p>
+            <w:pPr>
+              <w:rPr>
+                <w:b/>
+              </w:rPr>
+            </w:pPr>
+            <w:r>
+              <w:rPr>
+                <w:b/>
+              </w:rPr>
+              <w:t>30 dias (Uma semana)</w:t>
+            </w:r>
+          </w:p>
+        </w:tc>
+      </w:tr>
+      <w:tr>
+        <w:trPr>
+          <w:trHeight w:val="273"/>
+        </w:trPr>
+        <w:tc>
+          <w:tcPr>
+            <w:tcW w:w="1695" w:type="dxa"/>
+          </w:tcPr>
+          <w:p>
+            <w:pPr>
+              <w:rPr>
+                <w:b/>
+              </w:rPr>
+            </w:pPr>
+            <w:r>
+              <w:rPr>
+                <w:b/>
+              </w:rPr>
+              <w:t>Custo estimado:</w:t>
+            </w:r>
+          </w:p>
+        </w:tc>
+        <w:tc>
+          <w:tcPr>
+            <w:tcW w:w="6827" w:type="dxa"/>
+          </w:tcPr>
+          <w:p>
+            <w:pPr>
+              <w:rPr>
+                <w:b/>
+              </w:rPr>
+            </w:pPr>
+            <w:r>
+              <w:rPr>
+                <w:b/>
+              </w:rPr>
+              <w:t>R$ 10.000</w:t>
+            </w:r>
+          </w:p>
+        </w:tc>
+      </w:tr>
+    </w:tbl>
+    <w:p>
+      <w:pPr>
+        <w:rPr>
+          <w:b/>
+        </w:rPr>
+      </w:pPr>
+    </w:p>
+    <w:p>
+      <w:pPr>
+        <w:rPr>
+          <w:b/>
+        </w:rPr>
+      </w:pPr>
+      <w:r>
+        <w:rPr>
+          <w:b/>
+        </w:rPr>
+        <w:t>Principais tarefas a serem realizadas</w:t>
+      </w:r>
+    </w:p>
+    <w:p>
+      <w:pPr>
+        <w:pStyle w:val="PargrafodaLista"/>
+        <w:numPr>
+          <w:ilvl w:val="0"/>
+          <w:numId w:val="10"/>
+        </w:numPr>
+      </w:pPr>
+      <w:r>
+        <w:t>Realização de aulas sobre trabalho remoto</w:t>
+      </w:r>
+      <w:r>
+        <w:t>;</w:t>
+      </w:r>
+    </w:p>
+    <w:p>
+      <w:pPr>
+        <w:pStyle w:val="PargrafodaLista"/>
+        <w:numPr>
+          <w:ilvl w:val="0"/>
+          <w:numId w:val="10"/>
+        </w:numPr>
+      </w:pPr>
+      <w:r>
+        <w:t xml:space="preserve">Preparação de </w:t>
+      </w:r>
+      <w:proofErr w:type="spellStart"/>
+      <w:r>
+        <w:t>v</w:t>
+      </w:r>
+      <w:r>
+        <w:t>ídeo-</w:t>
+      </w:r>
+      <w:r>
+        <w:t>a</w:t>
+      </w:r>
+      <w:r>
+        <w:t>ulas</w:t>
+      </w:r>
+      <w:proofErr w:type="spellEnd"/>
+      <w:r>
+        <w:t>;</w:t>
+      </w:r>
+    </w:p>
+    <w:p>
+      <w:pPr>
+        <w:pStyle w:val="PargrafodaLista"/>
+        <w:numPr>
+          <w:ilvl w:val="0"/>
+          <w:numId w:val="10"/>
+        </w:numPr>
+      </w:pPr>
+      <w:r>
+        <w:t>Realizar a gravação das aulas presenciais;</w:t>
+      </w:r>
+    </w:p>
+    <w:p>
+      <w:pPr>
+        <w:pStyle w:val="PargrafodaLista"/>
+        <w:numPr>
+          <w:ilvl w:val="0"/>
+          <w:numId w:val="10"/>
+        </w:numPr>
+      </w:pPr>
+      <w:r>
+        <w:t>Disponibilização, na web</w:t>
+      </w:r>
+      <w:r>
+        <w:t xml:space="preserve">, das </w:t>
+      </w:r>
+      <w:proofErr w:type="spellStart"/>
+      <w:r>
+        <w:t>ví</w:t>
+      </w:r>
+      <w:r>
+        <w:t>deo-aulas</w:t>
+      </w:r>
+      <w:proofErr w:type="spellEnd"/>
+      <w:r>
+        <w:t xml:space="preserve"> e aulas presenciais gravadas</w:t>
+      </w:r>
+      <w:r>
+        <w:t>;</w:t>
+      </w:r>
+    </w:p>
+    <w:p>
+      <w:pPr>
+        <w:pStyle w:val="PargrafodaLista"/>
+        <w:numPr>
+          <w:ilvl w:val="0"/>
+          <w:numId w:val="10"/>
+        </w:numPr>
+      </w:pPr>
+      <w:r>
+        <w:t>Aprese</w:t>
+      </w:r>
+      <w:r>
+        <w:t>ntação do processo de gerê</w:t>
+      </w:r>
+      <w:r>
+        <w:t>ncia de configuração de documentos de projetos do campus;</w:t>
+      </w:r>
+    </w:p>
+    <w:p>
+      <w:pPr>
+        <w:pStyle w:val="PargrafodaLista"/>
+        <w:numPr>
+          <w:ilvl w:val="0"/>
+          <w:numId w:val="10"/>
+        </w:numPr>
+      </w:pPr>
+      <w:r>
+        <w:t>Planejamento do curso de edição colaborativa de documentos</w:t>
+      </w:r>
+      <w:r>
+        <w:t>;</w:t>
+      </w:r>
+    </w:p>
+    <w:p>
+      <w:pPr>
+        <w:pStyle w:val="PargrafodaLista"/>
+        <w:numPr>
+          <w:ilvl w:val="0"/>
+          <w:numId w:val="10"/>
+        </w:numPr>
+      </w:pPr>
+      <w:r>
+        <w:t>Contratação do curso de edição colaborativa de documentos;</w:t>
+      </w:r>
+    </w:p>
+    <w:p>
+      <w:pPr>
+        <w:pStyle w:val="PargrafodaLista"/>
+        <w:numPr>
+          <w:ilvl w:val="0"/>
+          <w:numId w:val="10"/>
+        </w:numPr>
+      </w:pPr>
+      <w:r>
+        <w:t>Execução do curso de edição colaborativa de documentos;</w:t>
+      </w:r>
+    </w:p>
+    <w:p>
+      <w:pPr>
+        <w:pStyle w:val="PargrafodaLista"/>
+        <w:numPr>
+          <w:ilvl w:val="0"/>
+          <w:numId w:val="10"/>
+        </w:numPr>
+      </w:pPr>
+      <w:r>
+        <w:t>Contratação de treinamento em gerência de configuração;</w:t>
+      </w:r>
+    </w:p>
+    <w:p>
+      <w:pPr>
+        <w:pStyle w:val="PargrafodaLista"/>
+        <w:numPr>
+          <w:ilvl w:val="0"/>
+          <w:numId w:val="10"/>
+        </w:numPr>
+      </w:pPr>
+      <w:r>
+        <w:t xml:space="preserve">Execução do treinamento em </w:t>
+      </w:r>
+      <w:r>
+        <w:t>gerencia de configuração;</w:t>
+      </w:r>
+    </w:p>
+    <w:p>
+      <w:pPr>
+        <w:pStyle w:val="PargrafodaLista"/>
+        <w:numPr>
+          <w:ilvl w:val="0"/>
+          <w:numId w:val="10"/>
+        </w:numPr>
+      </w:pPr>
+      <w:r>
+        <w:t xml:space="preserve"> </w:t>
+      </w:r>
+      <w:r>
+        <w:t xml:space="preserve">Elaboração de matriz </w:t>
+      </w:r>
+      <w:proofErr w:type="spellStart"/>
+      <w:r>
+        <w:t>swot</w:t>
+      </w:r>
+      <w:proofErr w:type="spellEnd"/>
+      <w:r>
+        <w:t xml:space="preserve"> da comunicação do campus;</w:t>
+      </w:r>
+    </w:p>
+    <w:p>
+      <w:pPr>
+        <w:pStyle w:val="PargrafodaLista"/>
+        <w:numPr>
+          <w:ilvl w:val="0"/>
+          <w:numId w:val="10"/>
+        </w:numPr>
+      </w:pPr>
+      <w:r>
+        <w:t xml:space="preserve">Elaboração do diagrama de </w:t>
+      </w:r>
+      <w:proofErr w:type="spellStart"/>
+      <w:r>
+        <w:t>pareto</w:t>
+      </w:r>
+      <w:proofErr w:type="spellEnd"/>
+      <w:r>
+        <w:t>;</w:t>
+      </w:r>
+    </w:p>
+    <w:p>
+      <w:pPr>
+        <w:pStyle w:val="PargrafodaLista"/>
+        <w:numPr>
+          <w:ilvl w:val="0"/>
+          <w:numId w:val="10"/>
+        </w:numPr>
+      </w:pPr>
+      <w:r>
+        <w:t xml:space="preserve">Elaboração do diagrama de </w:t>
+      </w:r>
+      <w:proofErr w:type="spellStart"/>
+      <w:r>
+        <w:t>ishikawa</w:t>
+      </w:r>
+      <w:proofErr w:type="spellEnd"/>
+      <w:r>
+        <w:t>;</w:t>
+      </w:r>
+    </w:p>
+    <w:p>
+      <w:pPr>
+        <w:pStyle w:val="PargrafodaLista"/>
+        <w:numPr>
+          <w:ilvl w:val="0"/>
+          <w:numId w:val="10"/>
+        </w:numPr>
+      </w:pPr>
+      <w:r>
+        <w:t xml:space="preserve">Elaboração de relatório A3 </w:t>
+      </w:r>
+      <w:proofErr w:type="spellStart"/>
+      <w:r>
+        <w:t>Thinking</w:t>
+      </w:r>
+      <w:proofErr w:type="spellEnd"/>
+      <w:r>
+        <w:t>;</w:t>
+      </w:r>
+    </w:p>
+    <w:p>
+      <w:pPr>
+        <w:pStyle w:val="PargrafodaLista"/>
+        <w:numPr>
+          <w:ilvl w:val="0"/>
+          <w:numId w:val="10"/>
+        </w:numPr>
+      </w:pPr>
+      <w:r>
+        <w:t>Reunião de Apresentação do Relatório</w:t>
+      </w:r>
+      <w:r>
+        <w:t xml:space="preserve"> A3</w:t>
+      </w:r>
+      <w:r>
+        <w:t>;</w:t>
+      </w:r>
+    </w:p>
+    <w:p>
+      <w:pPr>
+        <w:ind w:firstLine="705"/>
+      </w:pPr>
+    </w:p>
+    <w:p>
+      <w:pPr>
+        <w:rPr>
+          <w:b/>
+        </w:rPr>
+      </w:pPr>
+      <w:r>
+        <w:rPr>
+          <w:b/>
+        </w:rPr>
+        <w:t>Recursos previstos</w:t>
+      </w:r>
+    </w:p>
+    <w:p>
+      <w:pPr>
+        <w:ind w:firstLine="708"/>
+      </w:pPr>
+      <w:r>
+        <w:t>Professores do curso de edição colaborativa de documentos:</w:t>
+      </w:r>
+    </w:p>
+    <w:p>
+      <w:pPr>
+        <w:ind w:firstLine="708"/>
+      </w:pPr>
+      <w:r>
+        <w:t>Professor aulas presenciais;</w:t>
+      </w:r>
+    </w:p>
+    <w:p>
+      <w:pPr>
+        <w:ind w:firstLine="708"/>
+      </w:pPr>
+      <w:r>
+        <w:t>Professor Editor de Vídeo aulas;</w:t>
+      </w:r>
+    </w:p>
+    <w:p>
+      <w:pPr>
+        <w:ind w:firstLine="708"/>
+      </w:pPr>
+      <w:proofErr w:type="gramStart"/>
+      <w:r>
+        <w:t>Um Câmera</w:t>
+      </w:r>
+      <w:proofErr w:type="gramEnd"/>
+      <w:r>
+        <w:t>;</w:t>
+      </w:r>
+    </w:p>
+    <w:p>
+      <w:pPr>
+        <w:ind w:firstLine="708"/>
+      </w:pPr>
+      <w:r>
         <w:lastRenderedPageBreak/>
+        <w:t>Um consultor em Comunicação;</w:t>
+      </w:r>
+    </w:p>
+    <w:p>
+      <w:pPr>
+        <w:ind w:firstLine="708"/>
+      </w:pPr>
+      <w:r>
+        <w:t>Terceirizada - S</w:t>
+      </w:r>
+      <w:r>
+        <w:t xml:space="preserve">erviços </w:t>
+      </w:r>
+      <w:r>
+        <w:t>T</w:t>
+      </w:r>
+      <w:r>
+        <w:t>reinamento em gerência de configuração;</w:t>
+      </w:r>
+    </w:p>
+    <w:p>
+      <w:pPr>
+        <w:ind w:firstLine="708"/>
+      </w:pPr>
+      <w:r>
+        <w:t>Sebastião Vinícius - Técnico de TI</w:t>
+      </w:r>
+      <w:r>
+        <w:t xml:space="preserve"> e GP do projeto</w:t>
+      </w:r>
+    </w:p>
+    <w:p>
+      <w:pPr>
+        <w:ind w:firstLine="708"/>
+      </w:pPr>
+    </w:p>
+    <w:p>
+      <w:pPr>
+        <w:rPr>
+          <w:b/>
+        </w:rPr>
+      </w:pPr>
+      <w:r>
+        <w:rPr>
+          <w:b/>
+        </w:rPr>
+        <w:t>Predecessores principais do pacote de trabalho</w:t>
+      </w:r>
+    </w:p>
+    <w:p>
+      <w:pPr>
+        <w:pStyle w:val="PargrafodaLista"/>
+      </w:pPr>
+      <w:r>
+        <w:t xml:space="preserve">PACOTE 1: PLANO DE CONSCIENTIZAÇÃO </w:t>
+      </w:r>
+    </w:p>
+    <w:p>
+      <w:pPr>
+        <w:rPr>
+          <w:b/>
+        </w:rPr>
+      </w:pPr>
+    </w:p>
+    <w:p>
+      <w:pPr>
+        <w:rPr>
+          <w:b/>
+        </w:rPr>
+      </w:pPr>
+      <w:r>
+        <w:rPr>
+          <w:b/>
+        </w:rPr>
+        <w:t>Sucessores Principais do pacote de trabalho</w:t>
+      </w:r>
+    </w:p>
+    <w:p>
+      <w:pPr>
+        <w:rPr>
+          <w:b/>
+        </w:rPr>
+      </w:pPr>
+      <w:r>
+        <w:rPr>
+          <w:b/>
+        </w:rPr>
+        <w:t>Riscos associados ao pacote</w:t>
+      </w:r>
+    </w:p>
+    <w:p>
+      <w:pPr>
+        <w:rPr>
+          <w:b/>
+        </w:rPr>
+      </w:pPr>
+    </w:p>
+    <w:p>
+      <w:pPr>
+        <w:rPr>
+          <w:b/>
+        </w:rPr>
+      </w:pPr>
+    </w:p>
+    <w:p>
+      <w:pPr>
+        <w:rPr>
+          <w:b/>
+        </w:rPr>
+      </w:pPr>
+    </w:p>
+    <w:p/>
+    <w:p/>
+    <w:p/>
+    <w:p/>
+    <w:p/>
+    <w:p/>
+    <w:p/>
+    <w:p/>
+    <w:p/>
+    <w:p/>
+    <w:p/>
+    <w:p/>
+    <w:p/>
+    <w:p/>
+    <w:p/>
+    <w:p>
+      <w:pPr>
+        <w:rPr>
+          <w:b/>
+        </w:rPr>
+      </w:pPr>
+      <w:r>
+        <w:rPr>
+          <w:b/>
+        </w:rPr>
+        <w:lastRenderedPageBreak/>
+        <w:t>Informações Básicas</w:t>
+      </w:r>
+    </w:p>
+    <w:tbl>
+      <w:tblPr>
+        <w:tblStyle w:val="Tabelacomgrade"/>
+        <w:tblW w:w="0" w:type="auto"/>
+        <w:tblInd w:w="108" w:type="dxa"/>
+        <w:tblLook w:val="04A0"/>
+      </w:tblPr>
+      <w:tblGrid>
+        <w:gridCol w:w="1695"/>
+        <w:gridCol w:w="6827"/>
+      </w:tblGrid>
+      <w:tr>
+        <w:trPr>
+          <w:trHeight w:val="273"/>
+        </w:trPr>
+        <w:tc>
+          <w:tcPr>
+            <w:tcW w:w="1695" w:type="dxa"/>
+          </w:tcPr>
+          <w:p>
+            <w:pPr>
+              <w:rPr>
+                <w:b/>
+              </w:rPr>
+            </w:pPr>
+            <w:r>
+              <w:rPr>
+                <w:b/>
+              </w:rPr>
+              <w:t>Código EAP</w:t>
+            </w:r>
+          </w:p>
+        </w:tc>
+        <w:tc>
+          <w:tcPr>
+            <w:tcW w:w="6827" w:type="dxa"/>
+          </w:tcPr>
+          <w:p>
+            <w:pPr>
+              <w:rPr>
+                <w:b/>
+              </w:rPr>
+            </w:pPr>
+            <w:r>
+              <w:rPr>
+                <w:b/>
+              </w:rPr>
+              <w:t>1</w:t>
+            </w:r>
+          </w:p>
+        </w:tc>
+      </w:tr>
+      <w:tr>
+        <w:trPr>
+          <w:trHeight w:val="259"/>
+        </w:trPr>
+        <w:tc>
+          <w:tcPr>
+            <w:tcW w:w="1695" w:type="dxa"/>
+          </w:tcPr>
+          <w:p>
+            <w:pPr>
+              <w:rPr>
+                <w:b/>
+              </w:rPr>
+            </w:pPr>
+            <w:r>
+              <w:rPr>
+                <w:b/>
+              </w:rPr>
+              <w:t>Responsável</w:t>
+            </w:r>
+          </w:p>
+        </w:tc>
+        <w:tc>
+          <w:tcPr>
+            <w:tcW w:w="6827" w:type="dxa"/>
+          </w:tcPr>
+          <w:p>
+            <w:pPr>
+              <w:rPr>
+                <w:b/>
+              </w:rPr>
+            </w:pPr>
+            <w:r>
+              <w:rPr>
+                <w:b/>
+              </w:rPr>
+              <w:t>Sebastião Vinícius Araújo de Moura</w:t>
+            </w:r>
+          </w:p>
+        </w:tc>
+      </w:tr>
+      <w:tr>
+        <w:trPr>
+          <w:trHeight w:val="273"/>
+        </w:trPr>
+        <w:tc>
+          <w:tcPr>
+            <w:tcW w:w="1695" w:type="dxa"/>
+          </w:tcPr>
+          <w:p>
+            <w:pPr>
+              <w:rPr>
+                <w:b/>
+              </w:rPr>
+            </w:pPr>
+            <w:r>
+              <w:rPr>
+                <w:b/>
+              </w:rPr>
+              <w:t>Prazo Estimado:</w:t>
+            </w:r>
+          </w:p>
+        </w:tc>
+        <w:tc>
+          <w:tcPr>
+            <w:tcW w:w="6827" w:type="dxa"/>
+          </w:tcPr>
+          <w:p>
+            <w:pPr>
+              <w:rPr>
+                <w:b/>
+              </w:rPr>
+            </w:pPr>
+            <w:r>
+              <w:rPr>
+                <w:b/>
+              </w:rPr>
+              <w:t>30 dias (Uma semana)</w:t>
+            </w:r>
+          </w:p>
+        </w:tc>
+      </w:tr>
+      <w:tr>
+        <w:trPr>
+          <w:trHeight w:val="273"/>
+        </w:trPr>
+        <w:tc>
+          <w:tcPr>
+            <w:tcW w:w="1695" w:type="dxa"/>
+          </w:tcPr>
+          <w:p>
+            <w:pPr>
+              <w:rPr>
+                <w:b/>
+              </w:rPr>
+            </w:pPr>
+            <w:r>
+              <w:rPr>
+                <w:b/>
+              </w:rPr>
+              <w:t>Custo estimado:</w:t>
+            </w:r>
+          </w:p>
+        </w:tc>
+        <w:tc>
+          <w:tcPr>
+            <w:tcW w:w="6827" w:type="dxa"/>
+          </w:tcPr>
+          <w:p>
+            <w:pPr>
+              <w:rPr>
+                <w:b/>
+              </w:rPr>
+            </w:pPr>
+            <w:r>
+              <w:rPr>
+                <w:b/>
+              </w:rPr>
+              <w:t>R$ 10.000</w:t>
+            </w:r>
+          </w:p>
+        </w:tc>
+      </w:tr>
+    </w:tbl>
+    <w:p>
+      <w:pPr>
+        <w:rPr>
+          <w:b/>
+        </w:rPr>
+      </w:pPr>
+    </w:p>
+    <w:p>
+      <w:pPr>
+        <w:rPr>
+          <w:b/>
+        </w:rPr>
+      </w:pPr>
+      <w:r>
+        <w:rPr>
+          <w:b/>
+        </w:rPr>
+        <w:t>Principais tarefas a serem realizadas</w:t>
+      </w:r>
+    </w:p>
+    <w:p>
+      <w:pPr>
+        <w:rPr>
+          <w:b/>
+        </w:rPr>
+      </w:pPr>
+      <w:r>
+        <w:rPr>
+          <w:b/>
+        </w:rPr>
+        <w:t>Recursos previstos</w:t>
+      </w:r>
+    </w:p>
+    <w:p>
+      <w:pPr>
+        <w:rPr>
+          <w:b/>
+        </w:rPr>
+      </w:pPr>
+      <w:r>
+        <w:rPr>
+          <w:b/>
+        </w:rPr>
+        <w:t>Predecessores principais do pacote de trabalho</w:t>
+      </w:r>
+    </w:p>
+    <w:p>
+      <w:pPr>
+        <w:rPr>
+          <w:b/>
+        </w:rPr>
+      </w:pPr>
+      <w:r>
+        <w:rPr>
+          <w:b/>
+        </w:rPr>
+        <w:t>Sucessores Principais do pacote de trabalho</w:t>
+      </w:r>
+    </w:p>
+    <w:p>
+      <w:pPr>
+        <w:rPr>
+          <w:b/>
+        </w:rPr>
+      </w:pPr>
+      <w:r>
+        <w:rPr>
+          <w:b/>
+        </w:rPr>
         <w:t>Riscos associados ao pacote</w:t>
       </w:r>
     </w:p>
@@ -3014,6 +4591,7 @@
         <v:shape id="PowerPlusWaterMarkObject2216541" o:spid="_x0000_s4098" type="#_x0000_t136" style="position:absolute;margin-left:0;margin-top:0;width:513.8pt;height:85.6pt;rotation:315;z-index:-251654144;mso-position-horizontal:center;mso-position-horizontal-relative:margin;mso-position-vertical:center;mso-position-vertical-relative:margin" o:allowincell="f" fillcolor="silver" stroked="f">
           <v:fill opacity=".5"/>
           <v:textpath style="font-family:&quot;Calibri&quot;;font-size:1pt" string="Proposta Não revisada"/>
+          <w10:wrap anchorx="margin" anchory="margin"/>
         </v:shape>
       </w:pict>
     </w:r>
@@ -3059,6 +4637,7 @@
         <v:shape id="PowerPlusWaterMarkObject2216542" o:spid="_x0000_s4099" type="#_x0000_t136" style="position:absolute;margin-left:0;margin-top:0;width:513.8pt;height:85.6pt;rotation:315;z-index:-251652096;mso-position-horizontal:center;mso-position-horizontal-relative:margin;mso-position-vertical:center;mso-position-vertical-relative:margin" o:allowincell="f" fillcolor="silver" stroked="f">
           <v:fill opacity=".5"/>
           <v:textpath style="font-family:&quot;Calibri&quot;;font-size:1pt" string="Proposta Não revisada"/>
+          <w10:wrap anchorx="margin" anchory="margin"/>
         </v:shape>
       </w:pict>
     </w:r>
@@ -3104,6 +4683,7 @@
         <v:shape id="PowerPlusWaterMarkObject2216540" o:spid="_x0000_s4097" type="#_x0000_t136" style="position:absolute;margin-left:0;margin-top:0;width:513.8pt;height:85.6pt;rotation:315;z-index:-251656192;mso-position-horizontal:center;mso-position-horizontal-relative:margin;mso-position-vertical:center;mso-position-vertical-relative:margin" o:allowincell="f" fillcolor="silver" stroked="f">
           <v:fill opacity=".5"/>
           <v:textpath style="font-family:&quot;Calibri&quot;;font-size:1pt" string="Proposta Não revisada"/>
+          <w10:wrap anchorx="margin" anchory="margin"/>
         </v:shape>
       </w:pict>
     </w:r>
@@ -3114,6 +4694,119 @@
 <file path=word/numbering.xml><?xml version="1.0" encoding="utf-8"?>
 <w:numbering xmlns:ve="http://schemas.openxmlformats.org/markup-compatibility/2006" xmlns:o="urn:schemas-microsoft-com:office:office" xmlns:r="http://schemas.openxmlformats.org/officeDocument/2006/relationships" xmlns:m="http://schemas.openxmlformats.org/officeDocument/2006/math" xmlns:v="urn:schemas-microsoft-com:vml" xmlns:wp="http://schemas.openxmlformats.org/drawingml/2006/wordprocessingDrawing" xmlns:w10="urn:schemas-microsoft-com:office:word" xmlns:w="http://schemas.openxmlformats.org/wordprocessingml/2006/main" xmlns:wne="http://schemas.microsoft.com/office/word/2006/wordml">
   <w:abstractNum w:abstractNumId="0">
+    <w:nsid w:val="245E5ECB"/>
+    <w:multiLevelType w:val="hybridMultilevel"/>
+    <w:tmpl w:val="DB4C6AA2"/>
+    <w:lvl w:ilvl="0" w:tplc="04160001">
+      <w:start w:val="1"/>
+      <w:numFmt w:val="bullet"/>
+      <w:lvlText w:val=""/>
+      <w:lvlJc w:val="left"/>
+      <w:pPr>
+        <w:ind w:left="1776" w:hanging="360"/>
+      </w:pPr>
+      <w:rPr>
+        <w:rFonts w:ascii="Symbol" w:hAnsi="Symbol" w:hint="default"/>
+      </w:rPr>
+    </w:lvl>
+    <w:lvl w:ilvl="1" w:tplc="04160003" w:tentative="1">
+      <w:start w:val="1"/>
+      <w:numFmt w:val="bullet"/>
+      <w:lvlText w:val="o"/>
+      <w:lvlJc w:val="left"/>
+      <w:pPr>
+        <w:ind w:left="2496" w:hanging="360"/>
+      </w:pPr>
+      <w:rPr>
+        <w:rFonts w:ascii="Courier New" w:hAnsi="Courier New" w:cs="Courier New" w:hint="default"/>
+      </w:rPr>
+    </w:lvl>
+    <w:lvl w:ilvl="2" w:tplc="04160005" w:tentative="1">
+      <w:start w:val="1"/>
+      <w:numFmt w:val="bullet"/>
+      <w:lvlText w:val=""/>
+      <w:lvlJc w:val="left"/>
+      <w:pPr>
+        <w:ind w:left="3216" w:hanging="360"/>
+      </w:pPr>
+      <w:rPr>
+        <w:rFonts w:ascii="Wingdings" w:hAnsi="Wingdings" w:hint="default"/>
+      </w:rPr>
+    </w:lvl>
+    <w:lvl w:ilvl="3" w:tplc="04160001" w:tentative="1">
+      <w:start w:val="1"/>
+      <w:numFmt w:val="bullet"/>
+      <w:lvlText w:val=""/>
+      <w:lvlJc w:val="left"/>
+      <w:pPr>
+        <w:ind w:left="3936" w:hanging="360"/>
+      </w:pPr>
+      <w:rPr>
+        <w:rFonts w:ascii="Symbol" w:hAnsi="Symbol" w:hint="default"/>
+      </w:rPr>
+    </w:lvl>
+    <w:lvl w:ilvl="4" w:tplc="04160003" w:tentative="1">
+      <w:start w:val="1"/>
+      <w:numFmt w:val="bullet"/>
+      <w:lvlText w:val="o"/>
+      <w:lvlJc w:val="left"/>
+      <w:pPr>
+        <w:ind w:left="4656" w:hanging="360"/>
+      </w:pPr>
+      <w:rPr>
+        <w:rFonts w:ascii="Courier New" w:hAnsi="Courier New" w:cs="Courier New" w:hint="default"/>
+      </w:rPr>
+    </w:lvl>
+    <w:lvl w:ilvl="5" w:tplc="04160005" w:tentative="1">
+      <w:start w:val="1"/>
+      <w:numFmt w:val="bullet"/>
+      <w:lvlText w:val=""/>
+      <w:lvlJc w:val="left"/>
+      <w:pPr>
+        <w:ind w:left="5376" w:hanging="360"/>
+      </w:pPr>
+      <w:rPr>
+        <w:rFonts w:ascii="Wingdings" w:hAnsi="Wingdings" w:hint="default"/>
+      </w:rPr>
+    </w:lvl>
+    <w:lvl w:ilvl="6" w:tplc="04160001" w:tentative="1">
+      <w:start w:val="1"/>
+      <w:numFmt w:val="bullet"/>
+      <w:lvlText w:val=""/>
+      <w:lvlJc w:val="left"/>
+      <w:pPr>
+        <w:ind w:left="6096" w:hanging="360"/>
+      </w:pPr>
+      <w:rPr>
+        <w:rFonts w:ascii="Symbol" w:hAnsi="Symbol" w:hint="default"/>
+      </w:rPr>
+    </w:lvl>
+    <w:lvl w:ilvl="7" w:tplc="04160003" w:tentative="1">
+      <w:start w:val="1"/>
+      <w:numFmt w:val="bullet"/>
+      <w:lvlText w:val="o"/>
+      <w:lvlJc w:val="left"/>
+      <w:pPr>
+        <w:ind w:left="6816" w:hanging="360"/>
+      </w:pPr>
+      <w:rPr>
+        <w:rFonts w:ascii="Courier New" w:hAnsi="Courier New" w:cs="Courier New" w:hint="default"/>
+      </w:rPr>
+    </w:lvl>
+    <w:lvl w:ilvl="8" w:tplc="04160005" w:tentative="1">
+      <w:start w:val="1"/>
+      <w:numFmt w:val="bullet"/>
+      <w:lvlText w:val=""/>
+      <w:lvlJc w:val="left"/>
+      <w:pPr>
+        <w:ind w:left="7536" w:hanging="360"/>
+      </w:pPr>
+      <w:rPr>
+        <w:rFonts w:ascii="Wingdings" w:hAnsi="Wingdings" w:hint="default"/>
+      </w:rPr>
+    </w:lvl>
+  </w:abstractNum>
+  <w:abstractNum w:abstractNumId="1">
     <w:nsid w:val="29D50AF5"/>
     <w:multiLevelType w:val="hybridMultilevel"/>
     <w:tmpl w:val="1E866126"/>
@@ -3141,7 +4834,7 @@
         <w:rFonts w:ascii="Courier New" w:hAnsi="Courier New" w:cs="Courier New" w:hint="default"/>
       </w:rPr>
     </w:lvl>
-    <w:lvl w:ilvl="2" w:tplc="04160005" w:tentative="1">
+    <w:lvl w:ilvl="2" w:tplc="04160005">
       <w:start w:val="1"/>
       <w:numFmt w:val="bullet"/>
       <w:lvlText w:val=""/>
@@ -3226,7 +4919,7 @@
       </w:rPr>
     </w:lvl>
   </w:abstractNum>
-  <w:abstractNum w:abstractNumId="1">
+  <w:abstractNum w:abstractNumId="2">
     <w:nsid w:val="33D407D9"/>
     <w:multiLevelType w:val="hybridMultilevel"/>
     <w:tmpl w:val="86AE541E"/>
@@ -3339,7 +5032,93 @@
       </w:rPr>
     </w:lvl>
   </w:abstractNum>
-  <w:abstractNum w:abstractNumId="2">
+  <w:abstractNum w:abstractNumId="3">
+    <w:nsid w:val="3D0A79ED"/>
+    <w:multiLevelType w:val="hybridMultilevel"/>
+    <w:tmpl w:val="92AA01A2"/>
+    <w:lvl w:ilvl="0" w:tplc="0416000F">
+      <w:start w:val="1"/>
+      <w:numFmt w:val="decimal"/>
+      <w:lvlText w:val="%1."/>
+      <w:lvlJc w:val="left"/>
+      <w:pPr>
+        <w:ind w:left="720" w:hanging="360"/>
+      </w:pPr>
+    </w:lvl>
+    <w:lvl w:ilvl="1" w:tplc="04160019" w:tentative="1">
+      <w:start w:val="1"/>
+      <w:numFmt w:val="lowerLetter"/>
+      <w:lvlText w:val="%2."/>
+      <w:lvlJc w:val="left"/>
+      <w:pPr>
+        <w:ind w:left="1440" w:hanging="360"/>
+      </w:pPr>
+    </w:lvl>
+    <w:lvl w:ilvl="2" w:tplc="0416001B" w:tentative="1">
+      <w:start w:val="1"/>
+      <w:numFmt w:val="lowerRoman"/>
+      <w:lvlText w:val="%3."/>
+      <w:lvlJc w:val="right"/>
+      <w:pPr>
+        <w:ind w:left="2160" w:hanging="180"/>
+      </w:pPr>
+    </w:lvl>
+    <w:lvl w:ilvl="3" w:tplc="0416000F" w:tentative="1">
+      <w:start w:val="1"/>
+      <w:numFmt w:val="decimal"/>
+      <w:lvlText w:val="%4."/>
+      <w:lvlJc w:val="left"/>
+      <w:pPr>
+        <w:ind w:left="2880" w:hanging="360"/>
+      </w:pPr>
+    </w:lvl>
+    <w:lvl w:ilvl="4" w:tplc="04160019" w:tentative="1">
+      <w:start w:val="1"/>
+      <w:numFmt w:val="lowerLetter"/>
+      <w:lvlText w:val="%5."/>
+      <w:lvlJc w:val="left"/>
+      <w:pPr>
+        <w:ind w:left="3600" w:hanging="360"/>
+      </w:pPr>
+    </w:lvl>
+    <w:lvl w:ilvl="5" w:tplc="0416001B" w:tentative="1">
+      <w:start w:val="1"/>
+      <w:numFmt w:val="lowerRoman"/>
+      <w:lvlText w:val="%6."/>
+      <w:lvlJc w:val="right"/>
+      <w:pPr>
+        <w:ind w:left="4320" w:hanging="180"/>
+      </w:pPr>
+    </w:lvl>
+    <w:lvl w:ilvl="6" w:tplc="0416000F" w:tentative="1">
+      <w:start w:val="1"/>
+      <w:numFmt w:val="decimal"/>
+      <w:lvlText w:val="%7."/>
+      <w:lvlJc w:val="left"/>
+      <w:pPr>
+        <w:ind w:left="5040" w:hanging="360"/>
+      </w:pPr>
+    </w:lvl>
+    <w:lvl w:ilvl="7" w:tplc="04160019" w:tentative="1">
+      <w:start w:val="1"/>
+      <w:numFmt w:val="lowerLetter"/>
+      <w:lvlText w:val="%8."/>
+      <w:lvlJc w:val="left"/>
+      <w:pPr>
+        <w:ind w:left="5760" w:hanging="360"/>
+      </w:pPr>
+    </w:lvl>
+    <w:lvl w:ilvl="8" w:tplc="0416001B" w:tentative="1">
+      <w:start w:val="1"/>
+      <w:numFmt w:val="lowerRoman"/>
+      <w:lvlText w:val="%9."/>
+      <w:lvlJc w:val="right"/>
+      <w:pPr>
+        <w:ind w:left="6480" w:hanging="180"/>
+      </w:pPr>
+    </w:lvl>
+  </w:abstractNum>
+  <w:abstractNum w:abstractNumId="4">
     <w:nsid w:val="3FF02CEC"/>
     <w:multiLevelType w:val="hybridMultilevel"/>
     <w:tmpl w:val="29B2FFEC"/>
@@ -3452,7 +5231,7 @@
       </w:rPr>
     </w:lvl>
   </w:abstractNum>
-  <w:abstractNum w:abstractNumId="3">
+  <w:abstractNum w:abstractNumId="5">
     <w:nsid w:val="43930FA0"/>
     <w:multiLevelType w:val="hybridMultilevel"/>
     <w:tmpl w:val="16341734"/>
@@ -3565,7 +5344,93 @@
       </w:rPr>
     </w:lvl>
   </w:abstractNum>
-  <w:abstractNum w:abstractNumId="4">
+  <w:abstractNum w:abstractNumId="6">
+    <w:nsid w:val="4C307FD3"/>
+    <w:multiLevelType w:val="hybridMultilevel"/>
+    <w:tmpl w:val="92AA01A2"/>
+    <w:lvl w:ilvl="0" w:tplc="0416000F">
+      <w:start w:val="1"/>
+      <w:numFmt w:val="decimal"/>
+      <w:lvlText w:val="%1."/>
+      <w:lvlJc w:val="left"/>
+      <w:pPr>
+        <w:ind w:left="720" w:hanging="360"/>
+      </w:pPr>
+    </w:lvl>
+    <w:lvl w:ilvl="1" w:tplc="04160019" w:tentative="1">
+      <w:start w:val="1"/>
+      <w:numFmt w:val="lowerLetter"/>
+      <w:lvlText w:val="%2."/>
+      <w:lvlJc w:val="left"/>
+      <w:pPr>
+        <w:ind w:left="1440" w:hanging="360"/>
+      </w:pPr>
+    </w:lvl>
+    <w:lvl w:ilvl="2" w:tplc="0416001B" w:tentative="1">
+      <w:start w:val="1"/>
+      <w:numFmt w:val="lowerRoman"/>
+      <w:lvlText w:val="%3."/>
+      <w:lvlJc w:val="right"/>
+      <w:pPr>
+        <w:ind w:left="2160" w:hanging="180"/>
+      </w:pPr>
+    </w:lvl>
+    <w:lvl w:ilvl="3" w:tplc="0416000F" w:tentative="1">
+      <w:start w:val="1"/>
+      <w:numFmt w:val="decimal"/>
+      <w:lvlText w:val="%4."/>
+      <w:lvlJc w:val="left"/>
+      <w:pPr>
+        <w:ind w:left="2880" w:hanging="360"/>
+      </w:pPr>
+    </w:lvl>
+    <w:lvl w:ilvl="4" w:tplc="04160019" w:tentative="1">
+      <w:start w:val="1"/>
+      <w:numFmt w:val="lowerLetter"/>
+      <w:lvlText w:val="%5."/>
+      <w:lvlJc w:val="left"/>
+      <w:pPr>
+        <w:ind w:left="3600" w:hanging="360"/>
+      </w:pPr>
+    </w:lvl>
+    <w:lvl w:ilvl="5" w:tplc="0416001B" w:tentative="1">
+      <w:start w:val="1"/>
+      <w:numFmt w:val="lowerRoman"/>
+      <w:lvlText w:val="%6."/>
+      <w:lvlJc w:val="right"/>
+      <w:pPr>
+        <w:ind w:left="4320" w:hanging="180"/>
+      </w:pPr>
+    </w:lvl>
+    <w:lvl w:ilvl="6" w:tplc="0416000F" w:tentative="1">
+      <w:start w:val="1"/>
+      <w:numFmt w:val="decimal"/>
+      <w:lvlText w:val="%7."/>
+      <w:lvlJc w:val="left"/>
+      <w:pPr>
+        <w:ind w:left="5040" w:hanging="360"/>
+      </w:pPr>
+    </w:lvl>
+    <w:lvl w:ilvl="7" w:tplc="04160019" w:tentative="1">
+      <w:start w:val="1"/>
+      <w:numFmt w:val="lowerLetter"/>
+      <w:lvlText w:val="%8."/>
+      <w:lvlJc w:val="left"/>
+      <w:pPr>
+        <w:ind w:left="5760" w:hanging="360"/>
+      </w:pPr>
+    </w:lvl>
+    <w:lvl w:ilvl="8" w:tplc="0416001B" w:tentative="1">
+      <w:start w:val="1"/>
+      <w:numFmt w:val="lowerRoman"/>
+      <w:lvlText w:val="%9."/>
+      <w:lvlJc w:val="right"/>
+      <w:pPr>
+        <w:ind w:left="6480" w:hanging="180"/>
+      </w:pPr>
+    </w:lvl>
+  </w:abstractNum>
+  <w:abstractNum w:abstractNumId="7">
     <w:nsid w:val="4FA4094C"/>
     <w:multiLevelType w:val="hybridMultilevel"/>
     <w:tmpl w:val="D15060AC"/>
@@ -3678,7 +5543,7 @@
       </w:rPr>
     </w:lvl>
   </w:abstractNum>
-  <w:abstractNum w:abstractNumId="5">
+  <w:abstractNum w:abstractNumId="8">
     <w:nsid w:val="51B9775F"/>
     <w:multiLevelType w:val="hybridMultilevel"/>
     <w:tmpl w:val="92AA01A2"/>
@@ -3764,23 +5629,264 @@
       </w:pPr>
     </w:lvl>
   </w:abstractNum>
+  <w:abstractNum w:abstractNumId="9">
+    <w:nsid w:val="7DF02160"/>
+    <w:multiLevelType w:val="hybridMultilevel"/>
+    <w:tmpl w:val="43C2E9DA"/>
+    <w:lvl w:ilvl="0" w:tplc="04160001">
+      <w:start w:val="1"/>
+      <w:numFmt w:val="bullet"/>
+      <w:lvlText w:val=""/>
+      <w:lvlJc w:val="left"/>
+      <w:pPr>
+        <w:ind w:left="720" w:hanging="360"/>
+      </w:pPr>
+      <w:rPr>
+        <w:rFonts w:ascii="Symbol" w:hAnsi="Symbol" w:hint="default"/>
+      </w:rPr>
+    </w:lvl>
+    <w:lvl w:ilvl="1" w:tplc="04160003">
+      <w:start w:val="1"/>
+      <w:numFmt w:val="bullet"/>
+      <w:lvlText w:val="o"/>
+      <w:lvlJc w:val="left"/>
+      <w:pPr>
+        <w:ind w:left="1440" w:hanging="360"/>
+      </w:pPr>
+      <w:rPr>
+        <w:rFonts w:ascii="Courier New" w:hAnsi="Courier New" w:cs="Courier New" w:hint="default"/>
+      </w:rPr>
+    </w:lvl>
+    <w:lvl w:ilvl="2" w:tplc="04160005" w:tentative="1">
+      <w:start w:val="1"/>
+      <w:numFmt w:val="bullet"/>
+      <w:lvlText w:val=""/>
+      <w:lvlJc w:val="left"/>
+      <w:pPr>
+        <w:ind w:left="2160" w:hanging="360"/>
+      </w:pPr>
+      <w:rPr>
+        <w:rFonts w:ascii="Wingdings" w:hAnsi="Wingdings" w:hint="default"/>
+      </w:rPr>
+    </w:lvl>
+    <w:lvl w:ilvl="3" w:tplc="04160001" w:tentative="1">
+      <w:start w:val="1"/>
+      <w:numFmt w:val="bullet"/>
+      <w:lvlText w:val=""/>
+      <w:lvlJc w:val="left"/>
+      <w:pPr>
+        <w:ind w:left="2880" w:hanging="360"/>
+      </w:pPr>
+      <w:rPr>
+        <w:rFonts w:ascii="Symbol" w:hAnsi="Symbol" w:hint="default"/>
+      </w:rPr>
+    </w:lvl>
+    <w:lvl w:ilvl="4" w:tplc="04160003" w:tentative="1">
+      <w:start w:val="1"/>
+      <w:numFmt w:val="bullet"/>
+      <w:lvlText w:val="o"/>
+      <w:lvlJc w:val="left"/>
+      <w:pPr>
+        <w:ind w:left="3600" w:hanging="360"/>
+      </w:pPr>
+      <w:rPr>
+        <w:rFonts w:ascii="Courier New" w:hAnsi="Courier New" w:cs="Courier New" w:hint="default"/>
+      </w:rPr>
+    </w:lvl>
+    <w:lvl w:ilvl="5" w:tplc="04160005" w:tentative="1">
+      <w:start w:val="1"/>
+      <w:numFmt w:val="bullet"/>
+      <w:lvlText w:val=""/>
+      <w:lvlJc w:val="left"/>
+      <w:pPr>
+        <w:ind w:left="4320" w:hanging="360"/>
+      </w:pPr>
+      <w:rPr>
+        <w:rFonts w:ascii="Wingdings" w:hAnsi="Wingdings" w:hint="default"/>
+      </w:rPr>
+    </w:lvl>
+    <w:lvl w:ilvl="6" w:tplc="04160001" w:tentative="1">
+      <w:start w:val="1"/>
+      <w:numFmt w:val="bullet"/>
+      <w:lvlText w:val=""/>
+      <w:lvlJc w:val="left"/>
+      <w:pPr>
+        <w:ind w:left="5040" w:hanging="360"/>
+      </w:pPr>
+      <w:rPr>
+        <w:rFonts w:ascii="Symbol" w:hAnsi="Symbol" w:hint="default"/>
+      </w:rPr>
+    </w:lvl>
+    <w:lvl w:ilvl="7" w:tplc="04160003" w:tentative="1">
+      <w:start w:val="1"/>
+      <w:numFmt w:val="bullet"/>
+      <w:lvlText w:val="o"/>
+      <w:lvlJc w:val="left"/>
+      <w:pPr>
+        <w:ind w:left="5760" w:hanging="360"/>
+      </w:pPr>
+      <w:rPr>
+        <w:rFonts w:ascii="Courier New" w:hAnsi="Courier New" w:cs="Courier New" w:hint="default"/>
+      </w:rPr>
+    </w:lvl>
+    <w:lvl w:ilvl="8" w:tplc="04160005" w:tentative="1">
+      <w:start w:val="1"/>
+      <w:numFmt w:val="bullet"/>
+      <w:lvlText w:val=""/>
+      <w:lvlJc w:val="left"/>
+      <w:pPr>
+        <w:ind w:left="6480" w:hanging="360"/>
+      </w:pPr>
+      <w:rPr>
+        <w:rFonts w:ascii="Wingdings" w:hAnsi="Wingdings" w:hint="default"/>
+      </w:rPr>
+    </w:lvl>
+  </w:abstractNum>
+  <w:abstractNum w:abstractNumId="10">
+    <w:nsid w:val="7F287288"/>
+    <w:multiLevelType w:val="hybridMultilevel"/>
+    <w:tmpl w:val="3F7E1C9A"/>
+    <w:lvl w:ilvl="0" w:tplc="04160001">
+      <w:start w:val="1"/>
+      <w:numFmt w:val="bullet"/>
+      <w:lvlText w:val=""/>
+      <w:lvlJc w:val="left"/>
+      <w:pPr>
+        <w:ind w:left="1776" w:hanging="360"/>
+      </w:pPr>
+      <w:rPr>
+        <w:rFonts w:ascii="Symbol" w:hAnsi="Symbol" w:hint="default"/>
+      </w:rPr>
+    </w:lvl>
+    <w:lvl w:ilvl="1" w:tplc="04160003" w:tentative="1">
+      <w:start w:val="1"/>
+      <w:numFmt w:val="bullet"/>
+      <w:lvlText w:val="o"/>
+      <w:lvlJc w:val="left"/>
+      <w:pPr>
+        <w:ind w:left="2496" w:hanging="360"/>
+      </w:pPr>
+      <w:rPr>
+        <w:rFonts w:ascii="Courier New" w:hAnsi="Courier New" w:cs="Courier New" w:hint="default"/>
+      </w:rPr>
+    </w:lvl>
+    <w:lvl w:ilvl="2" w:tplc="04160005" w:tentative="1">
+      <w:start w:val="1"/>
+      <w:numFmt w:val="bullet"/>
+      <w:lvlText w:val=""/>
+      <w:lvlJc w:val="left"/>
+      <w:pPr>
+        <w:ind w:left="3216" w:hanging="360"/>
+      </w:pPr>
+      <w:rPr>
+        <w:rFonts w:ascii="Wingdings" w:hAnsi="Wingdings" w:hint="default"/>
+      </w:rPr>
+    </w:lvl>
+    <w:lvl w:ilvl="3" w:tplc="04160001" w:tentative="1">
+      <w:start w:val="1"/>
+      <w:numFmt w:val="bullet"/>
+      <w:lvlText w:val=""/>
+      <w:lvlJc w:val="left"/>
+      <w:pPr>
+        <w:ind w:left="3936" w:hanging="360"/>
+      </w:pPr>
+      <w:rPr>
+        <w:rFonts w:ascii="Symbol" w:hAnsi="Symbol" w:hint="default"/>
+      </w:rPr>
+    </w:lvl>
+    <w:lvl w:ilvl="4" w:tplc="04160003" w:tentative="1">
+      <w:start w:val="1"/>
+      <w:numFmt w:val="bullet"/>
+      <w:lvlText w:val="o"/>
+      <w:lvlJc w:val="left"/>
+      <w:pPr>
+        <w:ind w:left="4656" w:hanging="360"/>
+      </w:pPr>
+      <w:rPr>
+        <w:rFonts w:ascii="Courier New" w:hAnsi="Courier New" w:cs="Courier New" w:hint="default"/>
+      </w:rPr>
+    </w:lvl>
+    <w:lvl w:ilvl="5" w:tplc="04160005" w:tentative="1">
+      <w:start w:val="1"/>
+      <w:numFmt w:val="bullet"/>
+      <w:lvlText w:val=""/>
+      <w:lvlJc w:val="left"/>
+      <w:pPr>
+        <w:ind w:left="5376" w:hanging="360"/>
+      </w:pPr>
+      <w:rPr>
+        <w:rFonts w:ascii="Wingdings" w:hAnsi="Wingdings" w:hint="default"/>
+      </w:rPr>
+    </w:lvl>
+    <w:lvl w:ilvl="6" w:tplc="04160001" w:tentative="1">
+      <w:start w:val="1"/>
+      <w:numFmt w:val="bullet"/>
+      <w:lvlText w:val=""/>
+      <w:lvlJc w:val="left"/>
+      <w:pPr>
+        <w:ind w:left="6096" w:hanging="360"/>
+      </w:pPr>
+      <w:rPr>
+        <w:rFonts w:ascii="Symbol" w:hAnsi="Symbol" w:hint="default"/>
+      </w:rPr>
+    </w:lvl>
+    <w:lvl w:ilvl="7" w:tplc="04160003" w:tentative="1">
+      <w:start w:val="1"/>
+      <w:numFmt w:val="bullet"/>
+      <w:lvlText w:val="o"/>
+      <w:lvlJc w:val="left"/>
+      <w:pPr>
+        <w:ind w:left="6816" w:hanging="360"/>
+      </w:pPr>
+      <w:rPr>
+        <w:rFonts w:ascii="Courier New" w:hAnsi="Courier New" w:cs="Courier New" w:hint="default"/>
+      </w:rPr>
+    </w:lvl>
+    <w:lvl w:ilvl="8" w:tplc="04160005" w:tentative="1">
+      <w:start w:val="1"/>
+      <w:numFmt w:val="bullet"/>
+      <w:lvlText w:val=""/>
+      <w:lvlJc w:val="left"/>
+      <w:pPr>
+        <w:ind w:left="7536" w:hanging="360"/>
+      </w:pPr>
+      <w:rPr>
+        <w:rFonts w:ascii="Wingdings" w:hAnsi="Wingdings" w:hint="default"/>
+      </w:rPr>
+    </w:lvl>
+  </w:abstractNum>
   <w:num w:numId="1">
+    <w:abstractNumId w:val="8"/>
+  </w:num>
+  <w:num w:numId="2">
+    <w:abstractNumId w:val="1"/>
+  </w:num>
+  <w:num w:numId="3">
+    <w:abstractNumId w:val="4"/>
+  </w:num>
+  <w:num w:numId="4">
     <w:abstractNumId w:val="5"/>
   </w:num>
-  <w:num w:numId="2">
+  <w:num w:numId="5">
+    <w:abstractNumId w:val="2"/>
+  </w:num>
+  <w:num w:numId="6">
+    <w:abstractNumId w:val="7"/>
+  </w:num>
+  <w:num w:numId="7">
     <w:abstractNumId w:val="0"/>
   </w:num>
-  <w:num w:numId="3">
-    <w:abstractNumId w:val="2"/>
+  <w:num w:numId="8">
+    <w:abstractNumId w:val="10"/>
   </w:num>
-  <w:num w:numId="4">
+  <w:num w:numId="9">
     <w:abstractNumId w:val="3"/>
   </w:num>
-  <w:num w:numId="5">
-    <w:abstractNumId w:val="1"/>
+  <w:num w:numId="10">
+    <w:abstractNumId w:val="9"/>
   </w:num>
-  <w:num w:numId="6">
-    <w:abstractNumId w:val="4"/>
+  <w:num w:numId="11">
+    <w:abstractNumId w:val="6"/>
   </w:num>
 </w:numbering>
 </file>
@@ -4483,7 +6589,7 @@
 </file>
 
 <file path=customXml/itemProps1.xml><?xml version="1.0" encoding="utf-8"?>
-<ds:datastoreItem xmlns:ds="http://schemas.openxmlformats.org/officeDocument/2006/customXml" ds:itemID="{0477E882-EFCF-4B87-BB3A-27248CCD6F4A}">
+<ds:datastoreItem xmlns:ds="http://schemas.openxmlformats.org/officeDocument/2006/customXml" ds:itemID="{6D5FFA16-333E-4025-A9ED-F66F719450FA}">
   <ds:schemaRefs>
     <ds:schemaRef ds:uri="http://schemas.openxmlformats.org/officeDocument/2006/bibliography"/>
   </ds:schemaRefs>

</xml_diff>